<commit_message>
COMPLETED CAHN - Errata List: New comments highlighted in light teal
Errors in mm.9, 23 and 74
</commit_message>
<xml_diff>
--- a/2 Proof Reading and Review/COMPLETED CAHN In Ancient Temple Gardens - Errata List (revised Fox).docx
+++ b/2 Proof Reading and Review/COMPLETED CAHN In Ancient Temple Gardens - Errata List (revised Fox).docx
@@ -396,6 +396,7 @@
         <w:tc>
           <w:tcPr>
             <w:tcW w:w="2264" w:type="dxa"/>
+            <w:shd w:val="clear" w:color="auto" w:fill="00CCCC"/>
           </w:tcPr>
           <w:p>
             <w:pPr>
@@ -419,6 +420,7 @@
         <w:tc>
           <w:tcPr>
             <w:tcW w:w="1291" w:type="dxa"/>
+            <w:shd w:val="clear" w:color="auto" w:fill="00CCCC"/>
           </w:tcPr>
           <w:p>
             <w:pPr>
@@ -442,6 +444,7 @@
         <w:tc>
           <w:tcPr>
             <w:tcW w:w="3670" w:type="dxa"/>
+            <w:shd w:val="clear" w:color="auto" w:fill="00CCCC"/>
           </w:tcPr>
           <w:p>
             <w:pPr>
@@ -464,6 +467,7 @@
         <w:tc>
           <w:tcPr>
             <w:tcW w:w="2069" w:type="dxa"/>
+            <w:shd w:val="clear" w:color="auto" w:fill="00CCCC"/>
           </w:tcPr>
           <w:p>
             <w:pPr>
@@ -588,6 +592,7 @@
         <w:tc>
           <w:tcPr>
             <w:tcW w:w="2264" w:type="dxa"/>
+            <w:shd w:val="clear" w:color="auto" w:fill="00CCCC"/>
           </w:tcPr>
           <w:p>
             <w:pPr>
@@ -611,6 +616,7 @@
         <w:tc>
           <w:tcPr>
             <w:tcW w:w="1291" w:type="dxa"/>
+            <w:shd w:val="clear" w:color="auto" w:fill="00CCCC"/>
           </w:tcPr>
           <w:p>
             <w:pPr>
@@ -634,6 +640,7 @@
         <w:tc>
           <w:tcPr>
             <w:tcW w:w="3670" w:type="dxa"/>
+            <w:shd w:val="clear" w:color="auto" w:fill="00CCCC"/>
           </w:tcPr>
           <w:p>
             <w:pPr>
@@ -656,6 +663,7 @@
         <w:tc>
           <w:tcPr>
             <w:tcW w:w="2069" w:type="dxa"/>
+            <w:shd w:val="clear" w:color="auto" w:fill="00CCCC"/>
           </w:tcPr>
           <w:p>
             <w:pPr>
@@ -684,6 +692,7 @@
         <w:tc>
           <w:tcPr>
             <w:tcW w:w="2264" w:type="dxa"/>
+            <w:shd w:val="clear" w:color="auto" w:fill="00CCCC"/>
           </w:tcPr>
           <w:p>
             <w:pPr>
@@ -707,6 +716,7 @@
         <w:tc>
           <w:tcPr>
             <w:tcW w:w="1291" w:type="dxa"/>
+            <w:shd w:val="clear" w:color="auto" w:fill="00CCCC"/>
           </w:tcPr>
           <w:p>
             <w:pPr>
@@ -730,6 +740,7 @@
         <w:tc>
           <w:tcPr>
             <w:tcW w:w="3670" w:type="dxa"/>
+            <w:shd w:val="clear" w:color="auto" w:fill="00CCCC"/>
           </w:tcPr>
           <w:p>
             <w:pPr>
@@ -752,6 +763,7 @@
         <w:tc>
           <w:tcPr>
             <w:tcW w:w="2069" w:type="dxa"/>
+            <w:shd w:val="clear" w:color="auto" w:fill="00CCCC"/>
           </w:tcPr>
           <w:p>
             <w:pPr>
@@ -1593,6 +1605,7 @@
         <w:tc>
           <w:tcPr>
             <w:tcW w:w="2264" w:type="dxa"/>
+            <w:shd w:val="clear" w:color="auto" w:fill="00CCCC"/>
           </w:tcPr>
           <w:p>
             <w:pPr>
@@ -1616,6 +1629,7 @@
         <w:tc>
           <w:tcPr>
             <w:tcW w:w="1291" w:type="dxa"/>
+            <w:shd w:val="clear" w:color="auto" w:fill="00CCCC"/>
           </w:tcPr>
           <w:p>
             <w:pPr>
@@ -1639,6 +1653,7 @@
         <w:tc>
           <w:tcPr>
             <w:tcW w:w="3670" w:type="dxa"/>
+            <w:shd w:val="clear" w:color="auto" w:fill="00CCCC"/>
           </w:tcPr>
           <w:p>
             <w:pPr>
@@ -1661,6 +1676,7 @@
         <w:tc>
           <w:tcPr>
             <w:tcW w:w="2069" w:type="dxa"/>
+            <w:shd w:val="clear" w:color="auto" w:fill="00CCCC"/>
           </w:tcPr>
           <w:p>
             <w:pPr>

</xml_diff>

<commit_message>
Implemented Client's corrections up to m.125
</commit_message>
<xml_diff>
--- a/2 Proof Reading and Review/COMPLETED CAHN In Ancient Temple Gardens - Errata List (revised Fox).docx
+++ b/2 Proof Reading and Review/COMPLETED CAHN In Ancient Temple Gardens - Errata List (revised Fox).docx
@@ -486,6 +486,14 @@
               </w:rPr>
               <w:t>New.</w:t>
             </w:r>
+            <w:r>
+              <w:rPr>
+                <w:rFonts w:ascii="Times" w:hAnsi="Times"/>
+                <w:b/>
+                <w:bCs/>
+              </w:rPr>
+              <w:t xml:space="preserve"> (Done)</w:t>
+            </w:r>
           </w:p>
         </w:tc>
       </w:tr>
@@ -582,6 +590,14 @@
               </w:rPr>
               <w:t>Yes.</w:t>
             </w:r>
+            <w:r>
+              <w:rPr>
+                <w:rFonts w:ascii="Times" w:hAnsi="Times"/>
+                <w:b/>
+                <w:bCs/>
+              </w:rPr>
+              <w:t xml:space="preserve"> (Done)</w:t>
+            </w:r>
           </w:p>
         </w:tc>
       </w:tr>
@@ -682,6 +698,14 @@
               </w:rPr>
               <w:t>New.</w:t>
             </w:r>
+            <w:r>
+              <w:rPr>
+                <w:rFonts w:ascii="Times" w:hAnsi="Times"/>
+                <w:b/>
+                <w:bCs/>
+              </w:rPr>
+              <w:t xml:space="preserve"> (Done)</w:t>
+            </w:r>
           </w:p>
         </w:tc>
       </w:tr>
@@ -782,6 +806,14 @@
               </w:rPr>
               <w:t>New.</w:t>
             </w:r>
+            <w:r>
+              <w:rPr>
+                <w:rFonts w:ascii="Times" w:hAnsi="Times"/>
+                <w:b/>
+                <w:bCs/>
+              </w:rPr>
+              <w:t xml:space="preserve"> (Done)</w:t>
+            </w:r>
           </w:p>
         </w:tc>
       </w:tr>
@@ -878,6 +910,14 @@
               </w:rPr>
               <w:t>Yes.</w:t>
             </w:r>
+            <w:r>
+              <w:rPr>
+                <w:rFonts w:ascii="Times" w:hAnsi="Times"/>
+                <w:b/>
+                <w:bCs/>
+              </w:rPr>
+              <w:t xml:space="preserve"> (Done)</w:t>
+            </w:r>
           </w:p>
         </w:tc>
       </w:tr>
@@ -974,6 +1014,14 @@
               </w:rPr>
               <w:t>Yes.</w:t>
             </w:r>
+            <w:r>
+              <w:rPr>
+                <w:rFonts w:ascii="Times" w:hAnsi="Times"/>
+                <w:b/>
+                <w:bCs/>
+              </w:rPr>
+              <w:t xml:space="preserve"> (Done)</w:t>
+            </w:r>
           </w:p>
         </w:tc>
       </w:tr>
@@ -1070,6 +1118,14 @@
               </w:rPr>
               <w:t>In fact, I’d put the half notes stemmed down and the eighths stemmed up.</w:t>
             </w:r>
+            <w:r>
+              <w:rPr>
+                <w:rFonts w:ascii="Times" w:hAnsi="Times"/>
+                <w:b/>
+                <w:bCs/>
+              </w:rPr>
+              <w:t xml:space="preserve"> (Done)</w:t>
+            </w:r>
           </w:p>
         </w:tc>
       </w:tr>
@@ -1183,6 +1239,14 @@
               </w:rPr>
               <w:t>“Broadly” should appear on beat 3 of bar 38</w:t>
             </w:r>
+            <w:r>
+              <w:rPr>
+                <w:rFonts w:ascii="Times" w:hAnsi="Times"/>
+                <w:b/>
+                <w:bCs/>
+              </w:rPr>
+              <w:t xml:space="preserve"> (Done)</w:t>
+            </w:r>
           </w:p>
         </w:tc>
       </w:tr>
@@ -1279,6 +1343,14 @@
               </w:rPr>
               <w:t>I don’t see a reason to place a dynamic on bar 42.</w:t>
             </w:r>
+            <w:r>
+              <w:rPr>
+                <w:rFonts w:ascii="Times" w:hAnsi="Times"/>
+                <w:b/>
+                <w:bCs/>
+              </w:rPr>
+              <w:t xml:space="preserve"> (Ok)</w:t>
+            </w:r>
           </w:p>
         </w:tc>
       </w:tr>
@@ -1376,6 +1448,24 @@
               <w:t>Clarified with composer – pianissimo (pp).</w:t>
             </w:r>
           </w:p>
+          <w:p>
+            <w:pPr>
+              <w:jc w:val="center"/>
+              <w:rPr>
+                <w:rFonts w:ascii="Times" w:hAnsi="Times"/>
+                <w:b/>
+                <w:bCs/>
+              </w:rPr>
+            </w:pPr>
+            <w:r>
+              <w:rPr>
+                <w:rFonts w:ascii="Times" w:hAnsi="Times"/>
+                <w:b/>
+                <w:bCs/>
+              </w:rPr>
+              <w:t>(Done)</w:t>
+            </w:r>
+          </w:p>
         </w:tc>
       </w:tr>
       <w:tr>
@@ -1487,7 +1577,7 @@
                 <w:b/>
                 <w:bCs/>
               </w:rPr>
-              <w:t xml:space="preserve">The ritard is actually written in bar 43 – just appears like it’s bar 53 in the handwritten part. </w:t>
+              <w:t xml:space="preserve">The ritard is actually written in bar 43 – just appears like it’s bar 53 in the </w:t>
             </w:r>
             <w:r>
               <w:rPr>
@@ -1496,7 +1586,23 @@
                 <w:bCs/>
               </w:rPr>
               <w:lastRenderedPageBreak/>
-              <w:t>No ritard at bar 53, please.</w:t>
+              <w:t>handwritten part. No ritard at bar 53, please.</w:t>
+            </w:r>
+            <w:r>
+              <w:rPr>
+                <w:rFonts w:ascii="Times" w:hAnsi="Times"/>
+                <w:b/>
+                <w:bCs/>
+              </w:rPr>
+              <w:t xml:space="preserve"> </w:t>
+            </w:r>
+            <w:r>
+              <w:rPr>
+                <w:rFonts w:ascii="Times" w:hAnsi="Times"/>
+                <w:b/>
+                <w:bCs/>
+              </w:rPr>
+              <w:t>(Ok)</w:t>
             </w:r>
           </w:p>
         </w:tc>
@@ -1593,7 +1699,33 @@
                 <w:b/>
                 <w:bCs/>
               </w:rPr>
-              <w:t>Not sure yet. I will add at a later date myself.</w:t>
+              <w:t xml:space="preserve">Not sure yet. I will add </w:t>
+            </w:r>
+            <w:proofErr w:type="gramStart"/>
+            <w:r>
+              <w:rPr>
+                <w:rFonts w:ascii="Times" w:hAnsi="Times"/>
+                <w:b/>
+                <w:bCs/>
+              </w:rPr>
+              <w:t>at a later date</w:t>
+            </w:r>
+            <w:proofErr w:type="gramEnd"/>
+            <w:r>
+              <w:rPr>
+                <w:rFonts w:ascii="Times" w:hAnsi="Times"/>
+                <w:b/>
+                <w:bCs/>
+              </w:rPr>
+              <w:t xml:space="preserve"> myself.</w:t>
+            </w:r>
+            <w:r>
+              <w:rPr>
+                <w:rFonts w:ascii="Times" w:hAnsi="Times"/>
+                <w:b/>
+                <w:bCs/>
+              </w:rPr>
+              <w:t xml:space="preserve"> (Ok)</w:t>
             </w:r>
           </w:p>
         </w:tc>
@@ -1695,6 +1827,14 @@
               </w:rPr>
               <w:t>New.</w:t>
             </w:r>
+            <w:r>
+              <w:rPr>
+                <w:rFonts w:ascii="Times" w:hAnsi="Times"/>
+                <w:b/>
+                <w:bCs/>
+              </w:rPr>
+              <w:t xml:space="preserve"> (Done)</w:t>
+            </w:r>
           </w:p>
         </w:tc>
       </w:tr>
@@ -1809,6 +1949,14 @@
               </w:rPr>
               <w:t>There should be a ritardando starting on beat 3 of bar 75.</w:t>
             </w:r>
+            <w:r>
+              <w:rPr>
+                <w:rFonts w:ascii="Times" w:hAnsi="Times"/>
+                <w:b/>
+                <w:bCs/>
+              </w:rPr>
+              <w:t xml:space="preserve"> (Done)</w:t>
+            </w:r>
           </w:p>
         </w:tc>
       </w:tr>
@@ -1882,15 +2030,34 @@
                 <w:rFonts w:ascii="Times" w:hAnsi="Times"/>
                 <w:b/>
                 <w:bCs/>
-              </w:rPr>
-            </w:pPr>
-            <w:r>
-              <w:rPr>
-                <w:rFonts w:ascii="Times" w:hAnsi="Times"/>
-                <w:b/>
-                <w:bCs/>
-              </w:rPr>
-              <w:t>Since Marimba and Piano are doubling virtually the exact same notes, should the dynamic contour of the piano match that of the marimba? (at the moment their dynamic markings are different) Clarify with composer?</w:t>
+                <w:lang w:val="en-US"/>
+              </w:rPr>
+            </w:pPr>
+            <w:r>
+              <w:rPr>
+                <w:rFonts w:ascii="Times" w:hAnsi="Times"/>
+                <w:b/>
+                <w:bCs/>
+              </w:rPr>
+              <w:t>Since Marimba and Piano are doubling virtually the exact same notes, should the dynamic contour of the piano match that of the marimba? (</w:t>
+            </w:r>
+            <w:proofErr w:type="gramStart"/>
+            <w:r>
+              <w:rPr>
+                <w:rFonts w:ascii="Times" w:hAnsi="Times"/>
+                <w:b/>
+                <w:bCs/>
+              </w:rPr>
+              <w:t>at</w:t>
+            </w:r>
+            <w:proofErr w:type="gramEnd"/>
+            <w:r>
+              <w:rPr>
+                <w:rFonts w:ascii="Times" w:hAnsi="Times"/>
+                <w:b/>
+                <w:bCs/>
+              </w:rPr>
+              <w:t xml:space="preserve"> the moment their dynamic markings are different) Clarify with composer?</w:t>
             </w:r>
           </w:p>
         </w:tc>
@@ -1914,6 +2081,14 @@
                 <w:bCs/>
               </w:rPr>
               <w:t>Clarified with composer. There should be a global diminuendo for all for the full bar 82.</w:t>
+            </w:r>
+            <w:r>
+              <w:rPr>
+                <w:rFonts w:ascii="Times" w:hAnsi="Times"/>
+                <w:b/>
+                <w:bCs/>
+              </w:rPr>
+              <w:t xml:space="preserve"> (Done)</w:t>
             </w:r>
           </w:p>
         </w:tc>
@@ -2011,12 +2186,20 @@
               </w:rPr>
               <w:t>Absolutely. Please hide other parts. The score is already a huge number of pages as it is.</w:t>
             </w:r>
+            <w:r>
+              <w:rPr>
+                <w:rFonts w:ascii="Times" w:hAnsi="Times"/>
+                <w:b/>
+                <w:bCs/>
+              </w:rPr>
+              <w:t xml:space="preserve"> (Done)</w:t>
+            </w:r>
           </w:p>
         </w:tc>
       </w:tr>
       <w:tr>
         <w:trPr>
-          <w:trHeight w:val="3002"/>
+          <w:trHeight w:val="4228"/>
         </w:trPr>
         <w:tc>
           <w:tcPr>
@@ -2112,7 +2295,23 @@
           </w:tcPr>
           <w:p>
             <w:pPr>
-              <w:jc w:val="center"/>
+              <w:rPr>
+                <w:rFonts w:ascii="Times" w:hAnsi="Times"/>
+                <w:b/>
+                <w:bCs/>
+              </w:rPr>
+            </w:pPr>
+            <w:r>
+              <w:rPr>
+                <w:rFonts w:ascii="Times" w:hAnsi="Times"/>
+                <w:b/>
+                <w:bCs/>
+              </w:rPr>
+              <w:t>Intentional.</w:t>
+            </w:r>
+          </w:p>
+          <w:p>
+            <w:pPr>
               <w:rPr>
                 <w:rFonts w:ascii="Times" w:hAnsi="Times"/>
                 <w:b/>
@@ -2127,13 +2326,13 @@
                 <w:noProof/>
               </w:rPr>
               <w:drawing>
-                <wp:anchor distT="0" distB="0" distL="114300" distR="114300" simplePos="0" relativeHeight="251666432" behindDoc="0" locked="0" layoutInCell="1" allowOverlap="1" wp14:anchorId="26D30D95" wp14:editId="09BCDAFC">
+                <wp:anchor distT="0" distB="0" distL="114300" distR="114300" simplePos="0" relativeHeight="251666432" behindDoc="0" locked="0" layoutInCell="1" allowOverlap="1" wp14:anchorId="26D30D95" wp14:editId="5346107A">
                   <wp:simplePos x="0" y="0"/>
                   <wp:positionH relativeFrom="column">
-                    <wp:posOffset>-2225257</wp:posOffset>
+                    <wp:posOffset>-2347534</wp:posOffset>
                   </wp:positionH>
                   <wp:positionV relativeFrom="paragraph">
-                    <wp:posOffset>834462</wp:posOffset>
+                    <wp:posOffset>1582821</wp:posOffset>
                   </wp:positionV>
                   <wp:extent cx="3539352" cy="694481"/>
                   <wp:effectExtent l="0" t="0" r="4445" b="0"/>
@@ -2195,7 +2394,41 @@
                 <w:b/>
                 <w:bCs/>
               </w:rPr>
-              <w:t>Intentional.</w:t>
+              <w:t>(Ok</w:t>
+            </w:r>
+            <w:r>
+              <w:rPr>
+                <w:rFonts w:ascii="Times" w:hAnsi="Times"/>
+                <w:b/>
+                <w:bCs/>
+              </w:rPr>
+              <w:t xml:space="preserve">; ad lib instruction added, </w:t>
+            </w:r>
+            <w:r>
+              <w:rPr>
+                <w:rFonts w:ascii="Times" w:hAnsi="Times"/>
+                <w:b/>
+                <w:bCs/>
+              </w:rPr>
+              <w:t xml:space="preserve">and note values changed to </w:t>
+            </w:r>
+            <w:proofErr w:type="gramStart"/>
+            <w:r>
+              <w:rPr>
+                <w:rFonts w:ascii="Times" w:hAnsi="Times"/>
+                <w:b/>
+                <w:bCs/>
+              </w:rPr>
+              <w:t>more closely resemble composer’s</w:t>
+            </w:r>
+            <w:proofErr w:type="gramEnd"/>
+            <w:r>
+              <w:rPr>
+                <w:rFonts w:ascii="Times" w:hAnsi="Times"/>
+                <w:b/>
+                <w:bCs/>
+              </w:rPr>
+              <w:t xml:space="preserve"> original)</w:t>
             </w:r>
           </w:p>
         </w:tc>
@@ -2621,7 +2854,17 @@
                 <w:b/>
                 <w:bCs/>
               </w:rPr>
-              <w:t>For now, let’s leave out the octaves, but please put a text note in the score saying “octaves?” above the part.</w:t>
+              <w:lastRenderedPageBreak/>
+              <w:t xml:space="preserve">For now, let’s leave out the </w:t>
+            </w:r>
+            <w:r>
+              <w:rPr>
+                <w:rFonts w:ascii="Times" w:hAnsi="Times"/>
+                <w:b/>
+                <w:bCs/>
+              </w:rPr>
+              <w:lastRenderedPageBreak/>
+              <w:t>octaves, but please put a text note in the score saying “octaves?” above the part.</w:t>
             </w:r>
           </w:p>
         </w:tc>
@@ -3503,7 +3746,16 @@
                 <w:b/>
                 <w:bCs/>
               </w:rPr>
-              <w:t>It is, indeed, ambiguous. Let’s keep it that way for now, until I find more accurate placements. It should be “ad lib” in feeling/placement. I’ll eventually find a good spot to place the notes.</w:t>
+              <w:t xml:space="preserve">It is, indeed, ambiguous. Let’s keep it that way for now, until I find more accurate placements. It should be “ad lib” in feeling/placement. I’ll eventually </w:t>
+            </w:r>
+            <w:r>
+              <w:rPr>
+                <w:rFonts w:ascii="Times" w:hAnsi="Times"/>
+                <w:b/>
+                <w:bCs/>
+              </w:rPr>
+              <w:lastRenderedPageBreak/>
+              <w:t>find a good spot to place the notes.</w:t>
             </w:r>
           </w:p>
         </w:tc>

</xml_diff>

<commit_message>
V27: updated changes till m.191
</commit_message>
<xml_diff>
--- a/2 Proof Reading and Review/COMPLETED CAHN In Ancient Temple Gardens - Errata List (revised Fox).docx
+++ b/2 Proof Reading and Review/COMPLETED CAHN In Ancient Temple Gardens - Errata List (revised Fox).docx
@@ -2435,7 +2435,7 @@
       </w:tr>
       <w:tr>
         <w:trPr>
-          <w:trHeight w:val="363"/>
+          <w:trHeight w:val="1975"/>
         </w:trPr>
         <w:tc>
           <w:tcPr>
@@ -2456,7 +2456,7 @@
                 <w:b/>
                 <w:bCs/>
               </w:rPr>
-              <w:t>Harp</w:t>
+              <w:t>Percussion</w:t>
             </w:r>
           </w:p>
         </w:tc>
@@ -2479,7 +2479,7 @@
                 <w:b/>
                 <w:bCs/>
               </w:rPr>
-              <w:t>166-169</w:t>
+              <w:t>165-166</w:t>
             </w:r>
           </w:p>
         </w:tc>
@@ -2501,7 +2501,7 @@
                 <w:b/>
                 <w:bCs/>
               </w:rPr>
-              <w:t>Slurs removed as redundant</w:t>
+              <w:t>Does the start of the glissando fall on the first beat of 166, or the last beat of 165?</w:t>
             </w:r>
           </w:p>
         </w:tc>
@@ -2511,20 +2511,19 @@
           </w:tcPr>
           <w:p>
             <w:pPr>
-              <w:jc w:val="center"/>
-              <w:rPr>
-                <w:rFonts w:ascii="Times" w:hAnsi="Times"/>
-                <w:b/>
-                <w:bCs/>
-              </w:rPr>
-            </w:pPr>
-            <w:r>
-              <w:rPr>
-                <w:rFonts w:ascii="Times" w:hAnsi="Times"/>
-                <w:b/>
-                <w:bCs/>
-              </w:rPr>
-              <w:t>Good.</w:t>
+              <w:rPr>
+                <w:rFonts w:ascii="Times" w:hAnsi="Times"/>
+                <w:b/>
+                <w:bCs/>
+              </w:rPr>
+            </w:pPr>
+            <w:r>
+              <w:rPr>
+                <w:rFonts w:ascii="Times" w:hAnsi="Times"/>
+                <w:b/>
+                <w:bCs/>
+              </w:rPr>
+              <w:t>(New)</w:t>
             </w:r>
           </w:p>
         </w:tc>
@@ -2552,7 +2551,7 @@
                 <w:b/>
                 <w:bCs/>
               </w:rPr>
-              <w:t>Full Score</w:t>
+              <w:t>Harp</w:t>
             </w:r>
           </w:p>
         </w:tc>
@@ -2575,7 +2574,7 @@
                 <w:b/>
                 <w:bCs/>
               </w:rPr>
-              <w:t>185-186</w:t>
+              <w:t>166-169</w:t>
             </w:r>
           </w:p>
         </w:tc>
@@ -2597,7 +2596,7 @@
                 <w:b/>
                 <w:bCs/>
               </w:rPr>
-              <w:t>Is poco a poco mark a continuation of the Poco Accel before?</w:t>
+              <w:t>Slurs removed as redundant</w:t>
             </w:r>
           </w:p>
         </w:tc>
@@ -2620,7 +2619,7 @@
                 <w:b/>
                 <w:bCs/>
               </w:rPr>
-              <w:t>Yes. Poco a poco accelerando from bar 185-191.</w:t>
+              <w:t>Good.</w:t>
             </w:r>
           </w:p>
         </w:tc>
@@ -2648,7 +2647,8 @@
                 <w:b/>
                 <w:bCs/>
               </w:rPr>
-              <w:t>Mar 1/General Tempo</w:t>
+              <w:lastRenderedPageBreak/>
+              <w:t>Full Score</w:t>
             </w:r>
           </w:p>
         </w:tc>
@@ -2671,7 +2671,7 @@
                 <w:b/>
                 <w:bCs/>
               </w:rPr>
-              <w:t>161</w:t>
+              <w:t>185-186</w:t>
             </w:r>
           </w:p>
         </w:tc>
@@ -2693,7 +2693,7 @@
                 <w:b/>
                 <w:bCs/>
               </w:rPr>
-              <w:t xml:space="preserve">‘poco accel.’ Is written only in Mar 1 until the second beat of 164. </w:t>
+              <w:t>Is poco a poco mark a continuation of the Poco Accel before?</w:t>
             </w:r>
           </w:p>
         </w:tc>
@@ -2703,20 +2703,103 @@
           </w:tcPr>
           <w:p>
             <w:pPr>
-              <w:jc w:val="center"/>
-              <w:rPr>
-                <w:rFonts w:ascii="Times" w:hAnsi="Times"/>
-                <w:b/>
-                <w:bCs/>
-              </w:rPr>
-            </w:pPr>
-            <w:r>
-              <w:rPr>
-                <w:rFonts w:ascii="Times" w:hAnsi="Times"/>
-                <w:b/>
-                <w:bCs/>
-              </w:rPr>
-              <w:t>There should be a poco accelerando from bar 161-165.</w:t>
+              <w:spacing w:before="240"/>
+              <w:jc w:val="center"/>
+              <w:rPr>
+                <w:rFonts w:ascii="Times" w:hAnsi="Times"/>
+                <w:b/>
+                <w:bCs/>
+              </w:rPr>
+            </w:pPr>
+            <w:r>
+              <w:rPr>
+                <w:rFonts w:ascii="Times" w:hAnsi="Times"/>
+                <w:b/>
+                <w:bCs/>
+              </w:rPr>
+              <w:t>Yes. Poco a poco accelerando from bar 185-191.</w:t>
+            </w:r>
+            <w:r>
+              <w:rPr>
+                <w:rFonts w:ascii="Times" w:hAnsi="Times"/>
+                <w:b/>
+                <w:bCs/>
+              </w:rPr>
+              <w:t xml:space="preserve"> (</w:t>
+            </w:r>
+            <w:r>
+              <w:rPr>
+                <w:rFonts w:ascii="Times" w:hAnsi="Times"/>
+                <w:b/>
+                <w:bCs/>
+                <w:i/>
+                <w:iCs/>
+              </w:rPr>
+              <w:t>Poco Accel.</w:t>
+            </w:r>
+            <w:r>
+              <w:rPr>
+                <w:rFonts w:ascii="Times" w:hAnsi="Times"/>
+                <w:b/>
+                <w:bCs/>
+              </w:rPr>
+              <w:t xml:space="preserve"> And </w:t>
+            </w:r>
+            <w:r>
+              <w:rPr>
+                <w:rFonts w:ascii="Times" w:hAnsi="Times"/>
+                <w:b/>
+                <w:bCs/>
+                <w:i/>
+                <w:iCs/>
+              </w:rPr>
+              <w:t>Poco a poco</w:t>
+            </w:r>
+            <w:r>
+              <w:rPr>
+                <w:rFonts w:ascii="Times" w:hAnsi="Times"/>
+                <w:b/>
+                <w:bCs/>
+                <w:i/>
+                <w:iCs/>
+              </w:rPr>
+              <w:t xml:space="preserve"> </w:t>
+            </w:r>
+            <w:r>
+              <w:rPr>
+                <w:rFonts w:ascii="Times" w:hAnsi="Times"/>
+                <w:b/>
+                <w:bCs/>
+              </w:rPr>
+              <w:t xml:space="preserve">combined into a single tempo marking – </w:t>
+            </w:r>
+            <w:r>
+              <w:rPr>
+                <w:rFonts w:ascii="Times" w:hAnsi="Times"/>
+                <w:b/>
+                <w:bCs/>
+                <w:i/>
+                <w:iCs/>
+              </w:rPr>
+              <w:t>poco a poco accel</w:t>
+            </w:r>
+            <w:r>
+              <w:rPr>
+                <w:rFonts w:ascii="Times" w:hAnsi="Times"/>
+                <w:b/>
+                <w:bCs/>
+                <w:i/>
+                <w:iCs/>
+              </w:rPr>
+              <w:t>.</w:t>
+            </w:r>
+            <w:r>
+              <w:rPr>
+                <w:rFonts w:ascii="Times" w:hAnsi="Times"/>
+                <w:b/>
+                <w:bCs/>
+              </w:rPr>
+              <w:t>)</w:t>
             </w:r>
           </w:p>
         </w:tc>
@@ -2744,7 +2827,7 @@
                 <w:b/>
                 <w:bCs/>
               </w:rPr>
-              <w:t>Mar 2</w:t>
+              <w:t>Mar 1/General Tempo</w:t>
             </w:r>
           </w:p>
         </w:tc>
@@ -2767,7 +2850,7 @@
                 <w:b/>
                 <w:bCs/>
               </w:rPr>
-              <w:t>163</w:t>
+              <w:t>161</w:t>
             </w:r>
           </w:p>
         </w:tc>
@@ -2789,49 +2872,7 @@
                 <w:b/>
                 <w:bCs/>
               </w:rPr>
-              <w:t>N</w:t>
-            </w:r>
-            <w:r>
-              <w:rPr>
-                <w:rFonts w:ascii="Times" w:hAnsi="Times"/>
-                <w:b/>
-                <w:bCs/>
-              </w:rPr>
-              <w:t xml:space="preserve">otated in score as "play octaves" </w:t>
-            </w:r>
-          </w:p>
-          <w:p>
-            <w:pPr>
-              <w:rPr>
-                <w:rFonts w:ascii="Times" w:hAnsi="Times"/>
-                <w:b/>
-                <w:bCs/>
-              </w:rPr>
-            </w:pPr>
-          </w:p>
-          <w:p>
-            <w:pPr>
-              <w:rPr>
-                <w:rFonts w:ascii="Times" w:hAnsi="Times"/>
-                <w:b/>
-                <w:bCs/>
-              </w:rPr>
-            </w:pPr>
-            <w:r>
-              <w:rPr>
-                <w:rFonts w:ascii="Times" w:hAnsi="Times"/>
-                <w:b/>
-                <w:bCs/>
-              </w:rPr>
-              <w:t>W</w:t>
-            </w:r>
-            <w:r>
-              <w:rPr>
-                <w:rFonts w:ascii="Times" w:hAnsi="Times"/>
-                <w:b/>
-                <w:bCs/>
-              </w:rPr>
-              <w:t xml:space="preserve">ould the composer want it to be a permanent addition to the score or was it situation based? </w:t>
+              <w:t xml:space="preserve">‘poco accel.’ Is written only in Mar 1 until the second beat of 164. </w:t>
             </w:r>
           </w:p>
         </w:tc>
@@ -2854,17 +2895,7 @@
                 <w:b/>
                 <w:bCs/>
               </w:rPr>
-              <w:lastRenderedPageBreak/>
-              <w:t xml:space="preserve">For now, let’s leave out the </w:t>
-            </w:r>
-            <w:r>
-              <w:rPr>
-                <w:rFonts w:ascii="Times" w:hAnsi="Times"/>
-                <w:b/>
-                <w:bCs/>
-              </w:rPr>
-              <w:lastRenderedPageBreak/>
-              <w:t>octaves, but please put a text note in the score saying “octaves?” above the part.</w:t>
+              <w:t>There should be a poco accelerando from bar 161-165.</w:t>
             </w:r>
           </w:p>
         </w:tc>
@@ -2892,8 +2923,7 @@
                 <w:b/>
                 <w:bCs/>
               </w:rPr>
-              <w:lastRenderedPageBreak/>
-              <w:t>Percussion</w:t>
+              <w:t>Mar 2</w:t>
             </w:r>
           </w:p>
         </w:tc>
@@ -2916,7 +2946,7 @@
                 <w:b/>
                 <w:bCs/>
               </w:rPr>
-              <w:t>165</w:t>
+              <w:t>163</w:t>
             </w:r>
           </w:p>
         </w:tc>
@@ -2938,7 +2968,49 @@
                 <w:b/>
                 <w:bCs/>
               </w:rPr>
-              <w:t>Does glissando start from 165 (upbeat) or 166 (on downbeat)</w:t>
+              <w:t>N</w:t>
+            </w:r>
+            <w:r>
+              <w:rPr>
+                <w:rFonts w:ascii="Times" w:hAnsi="Times"/>
+                <w:b/>
+                <w:bCs/>
+              </w:rPr>
+              <w:t xml:space="preserve">otated in score as "play octaves" </w:t>
+            </w:r>
+          </w:p>
+          <w:p>
+            <w:pPr>
+              <w:rPr>
+                <w:rFonts w:ascii="Times" w:hAnsi="Times"/>
+                <w:b/>
+                <w:bCs/>
+              </w:rPr>
+            </w:pPr>
+          </w:p>
+          <w:p>
+            <w:pPr>
+              <w:rPr>
+                <w:rFonts w:ascii="Times" w:hAnsi="Times"/>
+                <w:b/>
+                <w:bCs/>
+              </w:rPr>
+            </w:pPr>
+            <w:r>
+              <w:rPr>
+                <w:rFonts w:ascii="Times" w:hAnsi="Times"/>
+                <w:b/>
+                <w:bCs/>
+              </w:rPr>
+              <w:t>W</w:t>
+            </w:r>
+            <w:r>
+              <w:rPr>
+                <w:rFonts w:ascii="Times" w:hAnsi="Times"/>
+                <w:b/>
+                <w:bCs/>
+              </w:rPr>
+              <w:t xml:space="preserve">ould the composer want it to be a permanent addition to the score or was it situation based? </w:t>
             </w:r>
           </w:p>
         </w:tc>
@@ -2961,7 +3033,7 @@
                 <w:b/>
                 <w:bCs/>
               </w:rPr>
-              <w:t>Please place the glissando in bar 166 instead.</w:t>
+              <w:t>For now, let’s leave out the octaves, but please put a text note in the score saying “octaves?” above the part.</w:t>
             </w:r>
           </w:p>
         </w:tc>
@@ -2989,7 +3061,7 @@
                 <w:b/>
                 <w:bCs/>
               </w:rPr>
-              <w:t>Mar 1/General Tempo</w:t>
+              <w:t>Percussion</w:t>
             </w:r>
           </w:p>
         </w:tc>
@@ -3012,7 +3084,7 @@
                 <w:b/>
                 <w:bCs/>
               </w:rPr>
-              <w:t>193</w:t>
+              <w:t>165</w:t>
             </w:r>
           </w:p>
         </w:tc>
@@ -3034,7 +3106,7 @@
                 <w:b/>
                 <w:bCs/>
               </w:rPr>
-              <w:t>‘poco a poco’ is written only in Mar 1.</w:t>
+              <w:t>Does glissando start from 165 (upbeat) or 166 (on downbeat)</w:t>
             </w:r>
           </w:p>
         </w:tc>
@@ -3057,15 +3129,7 @@
                 <w:b/>
                 <w:bCs/>
               </w:rPr>
-              <w:t>No poco a poco accelerando</w:t>
-            </w:r>
-            <w:r>
-              <w:rPr>
-                <w:rFonts w:ascii="Times" w:hAnsi="Times"/>
-                <w:b/>
-                <w:bCs/>
-              </w:rPr>
-              <w:t xml:space="preserve"> at bar 193.</w:t>
+              <w:t>Please place the glissando in bar 166 instead.</w:t>
             </w:r>
           </w:p>
         </w:tc>
@@ -3093,7 +3157,7 @@
                 <w:b/>
                 <w:bCs/>
               </w:rPr>
-              <w:t>Mar 1</w:t>
+              <w:t>Mar 1/General Tempo</w:t>
             </w:r>
           </w:p>
         </w:tc>
@@ -3116,7 +3180,7 @@
                 <w:b/>
                 <w:bCs/>
               </w:rPr>
-              <w:t>202</w:t>
+              <w:t>193</w:t>
             </w:r>
           </w:p>
         </w:tc>
@@ -3138,41 +3202,7 @@
                 <w:b/>
                 <w:bCs/>
               </w:rPr>
-              <w:t>U</w:t>
-            </w:r>
-            <w:r>
-              <w:rPr>
-                <w:rFonts w:ascii="Times" w:hAnsi="Times"/>
-                <w:b/>
-                <w:bCs/>
-              </w:rPr>
-              <w:t>nclear notation in mar 1, written between 202 and 208, above the subsequent tempo change, Slow and Free.</w:t>
-            </w:r>
-          </w:p>
-          <w:p>
-            <w:pPr>
-              <w:rPr>
-                <w:rFonts w:ascii="Times" w:hAnsi="Times"/>
-                <w:b/>
-                <w:bCs/>
-              </w:rPr>
-            </w:pPr>
-          </w:p>
-          <w:p>
-            <w:pPr>
-              <w:rPr>
-                <w:rFonts w:ascii="Times" w:hAnsi="Times"/>
-                <w:b/>
-                <w:bCs/>
-              </w:rPr>
-            </w:pPr>
-            <w:r>
-              <w:rPr>
-                <w:rFonts w:ascii="Times" w:hAnsi="Times"/>
-                <w:b/>
-                <w:bCs/>
-              </w:rPr>
-              <w:t>most likely attached to bar 202, C# .</w:t>
+              <w:t>‘poco a poco’ is written only in Mar 1.</w:t>
             </w:r>
           </w:p>
         </w:tc>
@@ -3195,7 +3225,15 @@
                 <w:b/>
                 <w:bCs/>
               </w:rPr>
-              <w:t>Ritardando begins beat 3 of bar 202. “Slow and free” refers to bar 208.</w:t>
+              <w:t>No poco a poco accelerando</w:t>
+            </w:r>
+            <w:r>
+              <w:rPr>
+                <w:rFonts w:ascii="Times" w:hAnsi="Times"/>
+                <w:b/>
+                <w:bCs/>
+              </w:rPr>
+              <w:t xml:space="preserve"> at bar 193.</w:t>
             </w:r>
           </w:p>
         </w:tc>
@@ -3223,7 +3261,7 @@
                 <w:b/>
                 <w:bCs/>
               </w:rPr>
-              <w:t>Piano</w:t>
+              <w:t>Mar 1</w:t>
             </w:r>
           </w:p>
         </w:tc>
@@ -3246,7 +3284,7 @@
                 <w:b/>
                 <w:bCs/>
               </w:rPr>
-              <w:t>210</w:t>
+              <w:t>202</w:t>
             </w:r>
           </w:p>
         </w:tc>
@@ -3268,25 +3306,41 @@
                 <w:b/>
                 <w:bCs/>
               </w:rPr>
-              <w:t>What dynamic is the piano crescendo-</w:t>
-            </w:r>
-            <w:proofErr w:type="spellStart"/>
-            <w:r>
-              <w:rPr>
-                <w:rFonts w:ascii="Times" w:hAnsi="Times"/>
-                <w:b/>
-                <w:bCs/>
-              </w:rPr>
-              <w:t>ing</w:t>
-            </w:r>
-            <w:proofErr w:type="spellEnd"/>
-            <w:r>
-              <w:rPr>
-                <w:rFonts w:ascii="Times" w:hAnsi="Times"/>
-                <w:b/>
-                <w:bCs/>
-              </w:rPr>
-              <w:t xml:space="preserve"> to? </w:t>
+              <w:t>U</w:t>
+            </w:r>
+            <w:r>
+              <w:rPr>
+                <w:rFonts w:ascii="Times" w:hAnsi="Times"/>
+                <w:b/>
+                <w:bCs/>
+              </w:rPr>
+              <w:t>nclear notation in mar 1, written between 202 and 208, above the subsequent tempo change, Slow and Free.</w:t>
+            </w:r>
+          </w:p>
+          <w:p>
+            <w:pPr>
+              <w:rPr>
+                <w:rFonts w:ascii="Times" w:hAnsi="Times"/>
+                <w:b/>
+                <w:bCs/>
+              </w:rPr>
+            </w:pPr>
+          </w:p>
+          <w:p>
+            <w:pPr>
+              <w:rPr>
+                <w:rFonts w:ascii="Times" w:hAnsi="Times"/>
+                <w:b/>
+                <w:bCs/>
+              </w:rPr>
+            </w:pPr>
+            <w:r>
+              <w:rPr>
+                <w:rFonts w:ascii="Times" w:hAnsi="Times"/>
+                <w:b/>
+                <w:bCs/>
+              </w:rPr>
+              <w:t>most likely attached to bar 202, C# .</w:t>
             </w:r>
           </w:p>
         </w:tc>
@@ -3309,7 +3363,7 @@
                 <w:b/>
                 <w:bCs/>
               </w:rPr>
-              <w:t>The crescendo for the piano in bar 210 should culminate in a forte (not mezzo forte as indicated) at bar 211 – confirmed by composer.</w:t>
+              <w:t>Ritardando begins beat 3 of bar 202. “Slow and free” refers to bar 208.</w:t>
             </w:r>
           </w:p>
         </w:tc>
@@ -3337,15 +3391,7 @@
                 <w:b/>
                 <w:bCs/>
               </w:rPr>
-              <w:t>Piano and Mar</w:t>
-            </w:r>
-            <w:r>
-              <w:rPr>
-                <w:rFonts w:ascii="Times" w:hAnsi="Times"/>
-                <w:b/>
-                <w:bCs/>
-              </w:rPr>
-              <w:t xml:space="preserve"> 1</w:t>
+              <w:t>Piano</w:t>
             </w:r>
           </w:p>
         </w:tc>
@@ -3368,7 +3414,7 @@
                 <w:b/>
                 <w:bCs/>
               </w:rPr>
-              <w:t>211</w:t>
+              <w:t>210</w:t>
             </w:r>
           </w:p>
         </w:tc>
@@ -3390,7 +3436,25 @@
                 <w:b/>
                 <w:bCs/>
               </w:rPr>
-              <w:t>Where should the slur end?</w:t>
+              <w:t>What dynamic is the piano crescendo-</w:t>
+            </w:r>
+            <w:proofErr w:type="spellStart"/>
+            <w:r>
+              <w:rPr>
+                <w:rFonts w:ascii="Times" w:hAnsi="Times"/>
+                <w:b/>
+                <w:bCs/>
+              </w:rPr>
+              <w:t>ing</w:t>
+            </w:r>
+            <w:proofErr w:type="spellEnd"/>
+            <w:r>
+              <w:rPr>
+                <w:rFonts w:ascii="Times" w:hAnsi="Times"/>
+                <w:b/>
+                <w:bCs/>
+              </w:rPr>
+              <w:t xml:space="preserve"> to? </w:t>
             </w:r>
           </w:p>
         </w:tc>
@@ -3413,7 +3477,7 @@
                 <w:b/>
                 <w:bCs/>
               </w:rPr>
-              <w:t>Slurs are good as marked, covering sextuplets until the tremolos.</w:t>
+              <w:t>The crescendo for the piano in bar 210 should culminate in a forte (not mezzo forte as indicated) at bar 211 – confirmed by composer.</w:t>
             </w:r>
           </w:p>
         </w:tc>
@@ -3441,25 +3505,15 @@
                 <w:b/>
                 <w:bCs/>
               </w:rPr>
-              <w:t xml:space="preserve">Mar 2 </w:t>
-            </w:r>
-          </w:p>
-          <w:p>
-            <w:pPr>
-              <w:jc w:val="center"/>
-              <w:rPr>
-                <w:rFonts w:ascii="Times" w:hAnsi="Times"/>
-                <w:b/>
-                <w:bCs/>
-              </w:rPr>
-            </w:pPr>
-            <w:r>
-              <w:rPr>
-                <w:rFonts w:ascii="Times" w:hAnsi="Times"/>
-                <w:b/>
-                <w:bCs/>
-              </w:rPr>
-              <w:t>(top) and Mar 2 (bot)</w:t>
+              <w:t>Piano and Mar</w:t>
+            </w:r>
+            <w:r>
+              <w:rPr>
+                <w:rFonts w:ascii="Times" w:hAnsi="Times"/>
+                <w:b/>
+                <w:bCs/>
+              </w:rPr>
+              <w:t xml:space="preserve"> 1</w:t>
             </w:r>
           </w:p>
         </w:tc>
@@ -3482,7 +3536,7 @@
                 <w:b/>
                 <w:bCs/>
               </w:rPr>
-              <w:t>213</w:t>
+              <w:t>211</w:t>
             </w:r>
           </w:p>
         </w:tc>
@@ -3504,33 +3558,7 @@
                 <w:b/>
                 <w:bCs/>
               </w:rPr>
-              <w:t xml:space="preserve">Should the stacc. Apply for both Mar 2 (top) and Mar 2 (bot)? </w:t>
-            </w:r>
-          </w:p>
-          <w:p>
-            <w:pPr>
-              <w:rPr>
-                <w:rFonts w:ascii="Times" w:hAnsi="Times"/>
-                <w:b/>
-                <w:bCs/>
-              </w:rPr>
-            </w:pPr>
-          </w:p>
-          <w:p>
-            <w:pPr>
-              <w:rPr>
-                <w:rFonts w:ascii="Times" w:hAnsi="Times"/>
-                <w:b/>
-                <w:bCs/>
-              </w:rPr>
-            </w:pPr>
-            <w:r>
-              <w:rPr>
-                <w:rFonts w:ascii="Times" w:hAnsi="Times"/>
-                <w:b/>
-                <w:bCs/>
-              </w:rPr>
-              <w:t xml:space="preserve">It is currently only notated in Mar 2 (bot). </w:t>
+              <w:t>Where should the slur end?</w:t>
             </w:r>
           </w:p>
         </w:tc>
@@ -3553,7 +3581,7 @@
                 <w:b/>
                 <w:bCs/>
               </w:rPr>
-              <w:t>Yes. Both should have staccato markings and eighth note durations.</w:t>
+              <w:t>Slurs are good as marked, covering sextuplets until the tremolos.</w:t>
             </w:r>
           </w:p>
         </w:tc>
@@ -3581,6 +3609,158 @@
                 <w:b/>
                 <w:bCs/>
               </w:rPr>
+              <w:t xml:space="preserve">Mar 2 </w:t>
+            </w:r>
+          </w:p>
+          <w:p>
+            <w:pPr>
+              <w:jc w:val="center"/>
+              <w:rPr>
+                <w:rFonts w:ascii="Times" w:hAnsi="Times"/>
+                <w:b/>
+                <w:bCs/>
+              </w:rPr>
+            </w:pPr>
+            <w:r>
+              <w:rPr>
+                <w:rFonts w:ascii="Times" w:hAnsi="Times"/>
+                <w:b/>
+                <w:bCs/>
+              </w:rPr>
+              <w:t>(top) and Mar 2 (bot)</w:t>
+            </w:r>
+          </w:p>
+        </w:tc>
+        <w:tc>
+          <w:tcPr>
+            <w:tcW w:w="1291" w:type="dxa"/>
+          </w:tcPr>
+          <w:p>
+            <w:pPr>
+              <w:jc w:val="center"/>
+              <w:rPr>
+                <w:rFonts w:ascii="Times" w:hAnsi="Times"/>
+                <w:b/>
+                <w:bCs/>
+              </w:rPr>
+            </w:pPr>
+            <w:r>
+              <w:rPr>
+                <w:rFonts w:ascii="Times" w:hAnsi="Times"/>
+                <w:b/>
+                <w:bCs/>
+              </w:rPr>
+              <w:t>213</w:t>
+            </w:r>
+          </w:p>
+        </w:tc>
+        <w:tc>
+          <w:tcPr>
+            <w:tcW w:w="3670" w:type="dxa"/>
+          </w:tcPr>
+          <w:p>
+            <w:pPr>
+              <w:rPr>
+                <w:rFonts w:ascii="Times" w:hAnsi="Times"/>
+                <w:b/>
+                <w:bCs/>
+              </w:rPr>
+            </w:pPr>
+            <w:r>
+              <w:rPr>
+                <w:rFonts w:ascii="Times" w:hAnsi="Times"/>
+                <w:b/>
+                <w:bCs/>
+              </w:rPr>
+              <w:t xml:space="preserve">Should the stacc. Apply for both Mar 2 (top) and Mar 2 (bot)? </w:t>
+            </w:r>
+          </w:p>
+          <w:p>
+            <w:pPr>
+              <w:rPr>
+                <w:rFonts w:ascii="Times" w:hAnsi="Times"/>
+                <w:b/>
+                <w:bCs/>
+              </w:rPr>
+            </w:pPr>
+          </w:p>
+          <w:p>
+            <w:pPr>
+              <w:rPr>
+                <w:rFonts w:ascii="Times" w:hAnsi="Times"/>
+                <w:b/>
+                <w:bCs/>
+              </w:rPr>
+            </w:pPr>
+            <w:r>
+              <w:rPr>
+                <w:rFonts w:ascii="Times" w:hAnsi="Times"/>
+                <w:b/>
+                <w:bCs/>
+              </w:rPr>
+              <w:lastRenderedPageBreak/>
+              <w:t xml:space="preserve">It is currently only notated in Mar 2 (bot). </w:t>
+            </w:r>
+          </w:p>
+        </w:tc>
+        <w:tc>
+          <w:tcPr>
+            <w:tcW w:w="2069" w:type="dxa"/>
+          </w:tcPr>
+          <w:p>
+            <w:pPr>
+              <w:jc w:val="center"/>
+              <w:rPr>
+                <w:rFonts w:ascii="Times" w:hAnsi="Times"/>
+                <w:b/>
+                <w:bCs/>
+              </w:rPr>
+            </w:pPr>
+            <w:r>
+              <w:rPr>
+                <w:rFonts w:ascii="Times" w:hAnsi="Times"/>
+                <w:b/>
+                <w:bCs/>
+              </w:rPr>
+              <w:lastRenderedPageBreak/>
+              <w:t xml:space="preserve">Yes. Both should have staccato markings and </w:t>
+            </w:r>
+            <w:r>
+              <w:rPr>
+                <w:rFonts w:ascii="Times" w:hAnsi="Times"/>
+                <w:b/>
+                <w:bCs/>
+              </w:rPr>
+              <w:lastRenderedPageBreak/>
+              <w:t>eighth note durations.</w:t>
+            </w:r>
+          </w:p>
+        </w:tc>
+      </w:tr>
+      <w:tr>
+        <w:trPr>
+          <w:trHeight w:val="363"/>
+        </w:trPr>
+        <w:tc>
+          <w:tcPr>
+            <w:tcW w:w="2264" w:type="dxa"/>
+          </w:tcPr>
+          <w:p>
+            <w:pPr>
+              <w:jc w:val="center"/>
+              <w:rPr>
+                <w:rFonts w:ascii="Times" w:hAnsi="Times"/>
+                <w:b/>
+                <w:bCs/>
+              </w:rPr>
+            </w:pPr>
+            <w:r>
+              <w:rPr>
+                <w:rFonts w:ascii="Times" w:hAnsi="Times"/>
+                <w:b/>
+                <w:bCs/>
+              </w:rPr>
+              <w:lastRenderedPageBreak/>
               <w:t>Percussion</w:t>
             </w:r>
           </w:p>
@@ -3746,16 +3926,7 @@
                 <w:b/>
                 <w:bCs/>
               </w:rPr>
-              <w:t xml:space="preserve">It is, indeed, ambiguous. Let’s keep it that way for now, until I find more accurate placements. It should be “ad lib” in feeling/placement. I’ll eventually </w:t>
-            </w:r>
-            <w:r>
-              <w:rPr>
-                <w:rFonts w:ascii="Times" w:hAnsi="Times"/>
-                <w:b/>
-                <w:bCs/>
-              </w:rPr>
-              <w:lastRenderedPageBreak/>
-              <w:t>find a good spot to place the notes.</w:t>
+              <w:t>It is, indeed, ambiguous. Let’s keep it that way for now, until I find more accurate placements. It should be “ad lib” in feeling/placement. I’ll eventually find a good spot to place the notes.</w:t>
             </w:r>
           </w:p>
         </w:tc>

</xml_diff>

<commit_message>
V28: Incorporated client's comments; extracted Harp part (full)
Errata list updated with new comments - client's comments which have been addressed have been labelled either 'done', 'noted'  or 'ok' in brackets
</commit_message>
<xml_diff>
--- a/2 Proof Reading and Review/COMPLETED CAHN In Ancient Temple Gardens - Errata List (revised Fox).docx
+++ b/2 Proof Reading and Review/COMPLETED CAHN In Ancient Temple Gardens - Errata List (revised Fox).docx
@@ -70,7 +70,7 @@
         </w:trPr>
         <w:tc>
           <w:tcPr>
-            <w:tcW w:w="2264" w:type="dxa"/>
+            <w:tcW w:w="2263" w:type="dxa"/>
           </w:tcPr>
           <w:p>
             <w:pPr>
@@ -93,7 +93,7 @@
         </w:tc>
         <w:tc>
           <w:tcPr>
-            <w:tcW w:w="1291" w:type="dxa"/>
+            <w:tcW w:w="1290" w:type="dxa"/>
           </w:tcPr>
           <w:p>
             <w:pPr>
@@ -116,7 +116,7 @@
         </w:tc>
         <w:tc>
           <w:tcPr>
-            <w:tcW w:w="3670" w:type="dxa"/>
+            <w:tcW w:w="3665" w:type="dxa"/>
           </w:tcPr>
           <w:p>
             <w:pPr>
@@ -139,7 +139,7 @@
         </w:tc>
         <w:tc>
           <w:tcPr>
-            <w:tcW w:w="2069" w:type="dxa"/>
+            <w:tcW w:w="2076" w:type="dxa"/>
           </w:tcPr>
           <w:p>
             <w:pPr>
@@ -167,7 +167,7 @@
         </w:trPr>
         <w:tc>
           <w:tcPr>
-            <w:tcW w:w="2264" w:type="dxa"/>
+            <w:tcW w:w="2263" w:type="dxa"/>
           </w:tcPr>
           <w:p>
             <w:pPr>
@@ -190,7 +190,7 @@
         </w:tc>
         <w:tc>
           <w:tcPr>
-            <w:tcW w:w="1291" w:type="dxa"/>
+            <w:tcW w:w="1290" w:type="dxa"/>
           </w:tcPr>
           <w:p>
             <w:pPr>
@@ -213,7 +213,7 @@
         </w:tc>
         <w:tc>
           <w:tcPr>
-            <w:tcW w:w="3670" w:type="dxa"/>
+            <w:tcW w:w="3665" w:type="dxa"/>
           </w:tcPr>
           <w:p>
             <w:pPr>
@@ -272,7 +272,7 @@
         </w:tc>
         <w:tc>
           <w:tcPr>
-            <w:tcW w:w="2069" w:type="dxa"/>
+            <w:tcW w:w="2076" w:type="dxa"/>
           </w:tcPr>
           <w:p>
             <w:pPr>
@@ -290,6 +290,52 @@
                 <w:bCs/>
               </w:rPr>
               <w:t>I would use L.H.</w:t>
+            </w:r>
+            <w:r>
+              <w:rPr>
+                <w:rFonts w:ascii="Times" w:hAnsi="Times"/>
+                <w:b/>
+                <w:bCs/>
+              </w:rPr>
+              <w:t xml:space="preserve"> </w:t>
+            </w:r>
+          </w:p>
+          <w:p>
+            <w:pPr>
+              <w:jc w:val="center"/>
+              <w:rPr>
+                <w:rFonts w:ascii="Times New Roman" w:eastAsiaTheme="minorEastAsia" w:hAnsi="Times New Roman" w:cs="Times New Roman"/>
+                <w:b/>
+                <w:bCs/>
+                <w:lang w:eastAsia="zh-CN"/>
+              </w:rPr>
+            </w:pPr>
+            <w:r>
+              <w:rPr>
+                <w:rFonts w:ascii="Times New Roman" w:eastAsiaTheme="minorEastAsia" w:hAnsi="Times New Roman" w:cs="Times New Roman"/>
+                <w:b/>
+                <w:bCs/>
+                <w:lang w:eastAsia="zh-CN"/>
+              </w:rPr>
+              <w:t>（</w:t>
+            </w:r>
+            <w:r>
+              <w:rPr>
+                <w:rFonts w:ascii="Times New Roman" w:eastAsiaTheme="minorEastAsia" w:hAnsi="Times New Roman" w:cs="Times New Roman"/>
+                <w:b/>
+                <w:bCs/>
+                <w:lang w:eastAsia="zh-CN"/>
+              </w:rPr>
+              <w:t>Noted</w:t>
+            </w:r>
+            <w:r>
+              <w:rPr>
+                <w:rFonts w:ascii="Times New Roman" w:eastAsiaTheme="minorEastAsia" w:hAnsi="Times New Roman" w:cs="Times New Roman"/>
+                <w:b/>
+                <w:bCs/>
+                <w:lang w:eastAsia="zh-CN"/>
+              </w:rPr>
+              <w:t>）</w:t>
             </w:r>
           </w:p>
         </w:tc>
@@ -300,7 +346,7 @@
         </w:trPr>
         <w:tc>
           <w:tcPr>
-            <w:tcW w:w="2264" w:type="dxa"/>
+            <w:tcW w:w="2263" w:type="dxa"/>
           </w:tcPr>
           <w:p>
             <w:pPr>
@@ -323,7 +369,7 @@
         </w:tc>
         <w:tc>
           <w:tcPr>
-            <w:tcW w:w="1291" w:type="dxa"/>
+            <w:tcW w:w="1290" w:type="dxa"/>
           </w:tcPr>
           <w:p>
             <w:pPr>
@@ -345,7 +391,7 @@
         </w:tc>
         <w:tc>
           <w:tcPr>
-            <w:tcW w:w="3670" w:type="dxa"/>
+            <w:tcW w:w="3665" w:type="dxa"/>
           </w:tcPr>
           <w:p>
             <w:pPr>
@@ -367,15 +413,16 @@
         </w:tc>
         <w:tc>
           <w:tcPr>
-            <w:tcW w:w="2069" w:type="dxa"/>
-          </w:tcPr>
-          <w:p>
-            <w:pPr>
-              <w:jc w:val="center"/>
-              <w:rPr>
-                <w:rFonts w:ascii="Times" w:hAnsi="Times"/>
-                <w:b/>
-                <w:bCs/>
+            <w:tcW w:w="2076" w:type="dxa"/>
+          </w:tcPr>
+          <w:p>
+            <w:pPr>
+              <w:jc w:val="center"/>
+              <w:rPr>
+                <w:rFonts w:ascii="Times" w:eastAsiaTheme="minorEastAsia" w:hAnsi="Times" w:hint="eastAsia"/>
+                <w:b/>
+                <w:bCs/>
+                <w:lang w:eastAsia="zh-CN"/>
               </w:rPr>
             </w:pPr>
             <w:r>
@@ -395,7 +442,7 @@
         </w:trPr>
         <w:tc>
           <w:tcPr>
-            <w:tcW w:w="2264" w:type="dxa"/>
+            <w:tcW w:w="2263" w:type="dxa"/>
             <w:shd w:val="clear" w:color="auto" w:fill="00CCCC"/>
           </w:tcPr>
           <w:p>
@@ -419,7 +466,7 @@
         </w:tc>
         <w:tc>
           <w:tcPr>
-            <w:tcW w:w="1291" w:type="dxa"/>
+            <w:tcW w:w="1290" w:type="dxa"/>
             <w:shd w:val="clear" w:color="auto" w:fill="00CCCC"/>
           </w:tcPr>
           <w:p>
@@ -443,7 +490,7 @@
         </w:tc>
         <w:tc>
           <w:tcPr>
-            <w:tcW w:w="3670" w:type="dxa"/>
+            <w:tcW w:w="3665" w:type="dxa"/>
             <w:shd w:val="clear" w:color="auto" w:fill="00CCCC"/>
           </w:tcPr>
           <w:p>
@@ -460,13 +507,31 @@
                 <w:b/>
                 <w:bCs/>
               </w:rPr>
-              <w:t>Dynamic should be mezzo-forte.</w:t>
-            </w:r>
-          </w:p>
-        </w:tc>
-        <w:tc>
-          <w:tcPr>
-            <w:tcW w:w="2069" w:type="dxa"/>
+              <w:t xml:space="preserve">Dynamic should be </w:t>
+            </w:r>
+            <w:proofErr w:type="gramStart"/>
+            <w:r>
+              <w:rPr>
+                <w:rFonts w:ascii="Times" w:hAnsi="Times"/>
+                <w:b/>
+                <w:bCs/>
+              </w:rPr>
+              <w:t>mezzo-forte</w:t>
+            </w:r>
+            <w:proofErr w:type="gramEnd"/>
+            <w:r>
+              <w:rPr>
+                <w:rFonts w:ascii="Times" w:hAnsi="Times"/>
+                <w:b/>
+                <w:bCs/>
+              </w:rPr>
+              <w:t>.</w:t>
+            </w:r>
+          </w:p>
+        </w:tc>
+        <w:tc>
+          <w:tcPr>
+            <w:tcW w:w="2076" w:type="dxa"/>
             <w:shd w:val="clear" w:color="auto" w:fill="00CCCC"/>
           </w:tcPr>
           <w:p>
@@ -503,7 +568,7 @@
         </w:trPr>
         <w:tc>
           <w:tcPr>
-            <w:tcW w:w="2264" w:type="dxa"/>
+            <w:tcW w:w="2263" w:type="dxa"/>
           </w:tcPr>
           <w:p>
             <w:pPr>
@@ -526,7 +591,7 @@
         </w:tc>
         <w:tc>
           <w:tcPr>
-            <w:tcW w:w="1291" w:type="dxa"/>
+            <w:tcW w:w="1290" w:type="dxa"/>
           </w:tcPr>
           <w:p>
             <w:pPr>
@@ -549,7 +614,7 @@
         </w:tc>
         <w:tc>
           <w:tcPr>
-            <w:tcW w:w="3670" w:type="dxa"/>
+            <w:tcW w:w="3665" w:type="dxa"/>
           </w:tcPr>
           <w:p>
             <w:pPr>
@@ -571,7 +636,7 @@
         </w:tc>
         <w:tc>
           <w:tcPr>
-            <w:tcW w:w="2069" w:type="dxa"/>
+            <w:tcW w:w="2076" w:type="dxa"/>
           </w:tcPr>
           <w:p>
             <w:pPr>
@@ -607,7 +672,7 @@
         </w:trPr>
         <w:tc>
           <w:tcPr>
-            <w:tcW w:w="2264" w:type="dxa"/>
+            <w:tcW w:w="2263" w:type="dxa"/>
             <w:shd w:val="clear" w:color="auto" w:fill="00CCCC"/>
           </w:tcPr>
           <w:p>
@@ -631,7 +696,7 @@
         </w:tc>
         <w:tc>
           <w:tcPr>
-            <w:tcW w:w="1291" w:type="dxa"/>
+            <w:tcW w:w="1290" w:type="dxa"/>
             <w:shd w:val="clear" w:color="auto" w:fill="00CCCC"/>
           </w:tcPr>
           <w:p>
@@ -655,7 +720,7 @@
         </w:tc>
         <w:tc>
           <w:tcPr>
-            <w:tcW w:w="3670" w:type="dxa"/>
+            <w:tcW w:w="3665" w:type="dxa"/>
             <w:shd w:val="clear" w:color="auto" w:fill="00CCCC"/>
           </w:tcPr>
           <w:p>
@@ -678,7 +743,7 @@
         </w:tc>
         <w:tc>
           <w:tcPr>
-            <w:tcW w:w="2069" w:type="dxa"/>
+            <w:tcW w:w="2076" w:type="dxa"/>
             <w:shd w:val="clear" w:color="auto" w:fill="00CCCC"/>
           </w:tcPr>
           <w:p>
@@ -715,7 +780,7 @@
         </w:trPr>
         <w:tc>
           <w:tcPr>
-            <w:tcW w:w="2264" w:type="dxa"/>
+            <w:tcW w:w="2263" w:type="dxa"/>
             <w:shd w:val="clear" w:color="auto" w:fill="00CCCC"/>
           </w:tcPr>
           <w:p>
@@ -739,7 +804,7 @@
         </w:tc>
         <w:tc>
           <w:tcPr>
-            <w:tcW w:w="1291" w:type="dxa"/>
+            <w:tcW w:w="1290" w:type="dxa"/>
             <w:shd w:val="clear" w:color="auto" w:fill="00CCCC"/>
           </w:tcPr>
           <w:p>
@@ -763,7 +828,7 @@
         </w:tc>
         <w:tc>
           <w:tcPr>
-            <w:tcW w:w="3670" w:type="dxa"/>
+            <w:tcW w:w="3665" w:type="dxa"/>
             <w:shd w:val="clear" w:color="auto" w:fill="00CCCC"/>
           </w:tcPr>
           <w:p>
@@ -786,7 +851,7 @@
         </w:tc>
         <w:tc>
           <w:tcPr>
-            <w:tcW w:w="2069" w:type="dxa"/>
+            <w:tcW w:w="2076" w:type="dxa"/>
             <w:shd w:val="clear" w:color="auto" w:fill="00CCCC"/>
           </w:tcPr>
           <w:p>
@@ -823,7 +888,7 @@
         </w:trPr>
         <w:tc>
           <w:tcPr>
-            <w:tcW w:w="2264" w:type="dxa"/>
+            <w:tcW w:w="2263" w:type="dxa"/>
           </w:tcPr>
           <w:p>
             <w:pPr>
@@ -846,7 +911,7 @@
         </w:tc>
         <w:tc>
           <w:tcPr>
-            <w:tcW w:w="1291" w:type="dxa"/>
+            <w:tcW w:w="1290" w:type="dxa"/>
           </w:tcPr>
           <w:p>
             <w:pPr>
@@ -869,7 +934,7 @@
         </w:tc>
         <w:tc>
           <w:tcPr>
-            <w:tcW w:w="3670" w:type="dxa"/>
+            <w:tcW w:w="3665" w:type="dxa"/>
           </w:tcPr>
           <w:p>
             <w:pPr>
@@ -891,7 +956,7 @@
         </w:tc>
         <w:tc>
           <w:tcPr>
-            <w:tcW w:w="2069" w:type="dxa"/>
+            <w:tcW w:w="2076" w:type="dxa"/>
           </w:tcPr>
           <w:p>
             <w:pPr>
@@ -927,7 +992,7 @@
         </w:trPr>
         <w:tc>
           <w:tcPr>
-            <w:tcW w:w="2264" w:type="dxa"/>
+            <w:tcW w:w="2263" w:type="dxa"/>
           </w:tcPr>
           <w:p>
             <w:pPr>
@@ -950,7 +1015,7 @@
         </w:tc>
         <w:tc>
           <w:tcPr>
-            <w:tcW w:w="1291" w:type="dxa"/>
+            <w:tcW w:w="1290" w:type="dxa"/>
           </w:tcPr>
           <w:p>
             <w:pPr>
@@ -973,7 +1038,7 @@
         </w:tc>
         <w:tc>
           <w:tcPr>
-            <w:tcW w:w="3670" w:type="dxa"/>
+            <w:tcW w:w="3665" w:type="dxa"/>
           </w:tcPr>
           <w:p>
             <w:pPr>
@@ -995,7 +1060,7 @@
         </w:tc>
         <w:tc>
           <w:tcPr>
-            <w:tcW w:w="2069" w:type="dxa"/>
+            <w:tcW w:w="2076" w:type="dxa"/>
           </w:tcPr>
           <w:p>
             <w:pPr>
@@ -1031,7 +1096,7 @@
         </w:trPr>
         <w:tc>
           <w:tcPr>
-            <w:tcW w:w="2264" w:type="dxa"/>
+            <w:tcW w:w="2263" w:type="dxa"/>
           </w:tcPr>
           <w:p>
             <w:pPr>
@@ -1054,7 +1119,7 @@
         </w:tc>
         <w:tc>
           <w:tcPr>
-            <w:tcW w:w="1291" w:type="dxa"/>
+            <w:tcW w:w="1290" w:type="dxa"/>
           </w:tcPr>
           <w:p>
             <w:pPr>
@@ -1077,7 +1142,7 @@
         </w:tc>
         <w:tc>
           <w:tcPr>
-            <w:tcW w:w="3670" w:type="dxa"/>
+            <w:tcW w:w="3665" w:type="dxa"/>
           </w:tcPr>
           <w:p>
             <w:pPr>
@@ -1099,7 +1164,7 @@
         </w:tc>
         <w:tc>
           <w:tcPr>
-            <w:tcW w:w="2069" w:type="dxa"/>
+            <w:tcW w:w="2076" w:type="dxa"/>
           </w:tcPr>
           <w:p>
             <w:pPr>
@@ -1135,7 +1200,7 @@
         </w:trPr>
         <w:tc>
           <w:tcPr>
-            <w:tcW w:w="2264" w:type="dxa"/>
+            <w:tcW w:w="2263" w:type="dxa"/>
           </w:tcPr>
           <w:p>
             <w:pPr>
@@ -1158,7 +1223,7 @@
         </w:tc>
         <w:tc>
           <w:tcPr>
-            <w:tcW w:w="1291" w:type="dxa"/>
+            <w:tcW w:w="1290" w:type="dxa"/>
           </w:tcPr>
           <w:p>
             <w:pPr>
@@ -1181,7 +1246,7 @@
         </w:tc>
         <w:tc>
           <w:tcPr>
-            <w:tcW w:w="3670" w:type="dxa"/>
+            <w:tcW w:w="3665" w:type="dxa"/>
           </w:tcPr>
           <w:p>
             <w:pPr>
@@ -1214,13 +1279,31 @@
                 <w:b/>
                 <w:bCs/>
               </w:rPr>
-              <w:t xml:space="preserve"> beat of Mar 2 part. (different from the others) </w:t>
-            </w:r>
-          </w:p>
-        </w:tc>
-        <w:tc>
-          <w:tcPr>
-            <w:tcW w:w="2069" w:type="dxa"/>
+              <w:t xml:space="preserve"> beat of Mar 2 part. (</w:t>
+            </w:r>
+            <w:proofErr w:type="gramStart"/>
+            <w:r>
+              <w:rPr>
+                <w:rFonts w:ascii="Times" w:hAnsi="Times"/>
+                <w:b/>
+                <w:bCs/>
+              </w:rPr>
+              <w:t>different</w:t>
+            </w:r>
+            <w:proofErr w:type="gramEnd"/>
+            <w:r>
+              <w:rPr>
+                <w:rFonts w:ascii="Times" w:hAnsi="Times"/>
+                <w:b/>
+                <w:bCs/>
+              </w:rPr>
+              <w:t xml:space="preserve"> from the others) </w:t>
+            </w:r>
+          </w:p>
+        </w:tc>
+        <w:tc>
+          <w:tcPr>
+            <w:tcW w:w="2076" w:type="dxa"/>
           </w:tcPr>
           <w:p>
             <w:pPr>
@@ -1256,7 +1339,7 @@
         </w:trPr>
         <w:tc>
           <w:tcPr>
-            <w:tcW w:w="2264" w:type="dxa"/>
+            <w:tcW w:w="2263" w:type="dxa"/>
           </w:tcPr>
           <w:p>
             <w:pPr>
@@ -1279,7 +1362,7 @@
         </w:tc>
         <w:tc>
           <w:tcPr>
-            <w:tcW w:w="1291" w:type="dxa"/>
+            <w:tcW w:w="1290" w:type="dxa"/>
           </w:tcPr>
           <w:p>
             <w:pPr>
@@ -1302,7 +1385,7 @@
         </w:tc>
         <w:tc>
           <w:tcPr>
-            <w:tcW w:w="3670" w:type="dxa"/>
+            <w:tcW w:w="3665" w:type="dxa"/>
           </w:tcPr>
           <w:p>
             <w:pPr>
@@ -1324,7 +1407,7 @@
         </w:tc>
         <w:tc>
           <w:tcPr>
-            <w:tcW w:w="2069" w:type="dxa"/>
+            <w:tcW w:w="2076" w:type="dxa"/>
           </w:tcPr>
           <w:p>
             <w:pPr>
@@ -1360,7 +1443,7 @@
         </w:trPr>
         <w:tc>
           <w:tcPr>
-            <w:tcW w:w="2264" w:type="dxa"/>
+            <w:tcW w:w="2263" w:type="dxa"/>
           </w:tcPr>
           <w:p>
             <w:pPr>
@@ -1383,7 +1466,7 @@
         </w:tc>
         <w:tc>
           <w:tcPr>
-            <w:tcW w:w="1291" w:type="dxa"/>
+            <w:tcW w:w="1290" w:type="dxa"/>
           </w:tcPr>
           <w:p>
             <w:pPr>
@@ -1406,7 +1489,7 @@
         </w:tc>
         <w:tc>
           <w:tcPr>
-            <w:tcW w:w="3670" w:type="dxa"/>
+            <w:tcW w:w="3665" w:type="dxa"/>
           </w:tcPr>
           <w:p>
             <w:pPr>
@@ -1428,7 +1511,7 @@
         </w:tc>
         <w:tc>
           <w:tcPr>
-            <w:tcW w:w="2069" w:type="dxa"/>
+            <w:tcW w:w="2076" w:type="dxa"/>
           </w:tcPr>
           <w:p>
             <w:pPr>
@@ -1474,7 +1557,7 @@
         </w:trPr>
         <w:tc>
           <w:tcPr>
-            <w:tcW w:w="2264" w:type="dxa"/>
+            <w:tcW w:w="2263" w:type="dxa"/>
           </w:tcPr>
           <w:p>
             <w:pPr>
@@ -1497,7 +1580,7 @@
         </w:tc>
         <w:tc>
           <w:tcPr>
-            <w:tcW w:w="1291" w:type="dxa"/>
+            <w:tcW w:w="1290" w:type="dxa"/>
           </w:tcPr>
           <w:p>
             <w:pPr>
@@ -1520,7 +1603,7 @@
         </w:tc>
         <w:tc>
           <w:tcPr>
-            <w:tcW w:w="3670" w:type="dxa"/>
+            <w:tcW w:w="3665" w:type="dxa"/>
           </w:tcPr>
           <w:p>
             <w:pPr>
@@ -1560,24 +1643,42 @@
         </w:tc>
         <w:tc>
           <w:tcPr>
-            <w:tcW w:w="2069" w:type="dxa"/>
-          </w:tcPr>
-          <w:p>
-            <w:pPr>
-              <w:jc w:val="center"/>
-              <w:rPr>
-                <w:rFonts w:ascii="Times" w:hAnsi="Times"/>
-                <w:b/>
-                <w:bCs/>
-              </w:rPr>
-            </w:pPr>
-            <w:r>
-              <w:rPr>
-                <w:rFonts w:ascii="Times" w:hAnsi="Times"/>
-                <w:b/>
-                <w:bCs/>
-              </w:rPr>
-              <w:t xml:space="preserve">The ritard is actually written in bar 43 – just appears like it’s bar 53 in the </w:t>
+            <w:tcW w:w="2076" w:type="dxa"/>
+          </w:tcPr>
+          <w:p>
+            <w:pPr>
+              <w:jc w:val="center"/>
+              <w:rPr>
+                <w:rFonts w:ascii="Times" w:hAnsi="Times"/>
+                <w:b/>
+                <w:bCs/>
+              </w:rPr>
+            </w:pPr>
+            <w:r>
+              <w:rPr>
+                <w:rFonts w:ascii="Times" w:hAnsi="Times"/>
+                <w:b/>
+                <w:bCs/>
+              </w:rPr>
+              <w:t xml:space="preserve">The ritard is </w:t>
+            </w:r>
+            <w:proofErr w:type="gramStart"/>
+            <w:r>
+              <w:rPr>
+                <w:rFonts w:ascii="Times" w:hAnsi="Times"/>
+                <w:b/>
+                <w:bCs/>
+              </w:rPr>
+              <w:t>actually written</w:t>
+            </w:r>
+            <w:proofErr w:type="gramEnd"/>
+            <w:r>
+              <w:rPr>
+                <w:rFonts w:ascii="Times" w:hAnsi="Times"/>
+                <w:b/>
+                <w:bCs/>
+              </w:rPr>
+              <w:t xml:space="preserve"> in bar 43 – just appears like it’s bar 53 in the </w:t>
             </w:r>
             <w:r>
               <w:rPr>
@@ -1613,7 +1714,7 @@
         </w:trPr>
         <w:tc>
           <w:tcPr>
-            <w:tcW w:w="2264" w:type="dxa"/>
+            <w:tcW w:w="2263" w:type="dxa"/>
           </w:tcPr>
           <w:p>
             <w:pPr>
@@ -1637,7 +1738,7 @@
         </w:tc>
         <w:tc>
           <w:tcPr>
-            <w:tcW w:w="1291" w:type="dxa"/>
+            <w:tcW w:w="1290" w:type="dxa"/>
           </w:tcPr>
           <w:p>
             <w:pPr>
@@ -1660,7 +1761,7 @@
         </w:tc>
         <w:tc>
           <w:tcPr>
-            <w:tcW w:w="3670" w:type="dxa"/>
+            <w:tcW w:w="3665" w:type="dxa"/>
           </w:tcPr>
           <w:p>
             <w:pPr>
@@ -1682,7 +1783,7 @@
         </w:tc>
         <w:tc>
           <w:tcPr>
-            <w:tcW w:w="2069" w:type="dxa"/>
+            <w:tcW w:w="2076" w:type="dxa"/>
           </w:tcPr>
           <w:p>
             <w:pPr>
@@ -1736,7 +1837,7 @@
         </w:trPr>
         <w:tc>
           <w:tcPr>
-            <w:tcW w:w="2264" w:type="dxa"/>
+            <w:tcW w:w="2263" w:type="dxa"/>
             <w:shd w:val="clear" w:color="auto" w:fill="00CCCC"/>
           </w:tcPr>
           <w:p>
@@ -1760,7 +1861,7 @@
         </w:tc>
         <w:tc>
           <w:tcPr>
-            <w:tcW w:w="1291" w:type="dxa"/>
+            <w:tcW w:w="1290" w:type="dxa"/>
             <w:shd w:val="clear" w:color="auto" w:fill="00CCCC"/>
           </w:tcPr>
           <w:p>
@@ -1784,7 +1885,7 @@
         </w:tc>
         <w:tc>
           <w:tcPr>
-            <w:tcW w:w="3670" w:type="dxa"/>
+            <w:tcW w:w="3665" w:type="dxa"/>
             <w:shd w:val="clear" w:color="auto" w:fill="00CCCC"/>
           </w:tcPr>
           <w:p>
@@ -1807,7 +1908,7 @@
         </w:tc>
         <w:tc>
           <w:tcPr>
-            <w:tcW w:w="2069" w:type="dxa"/>
+            <w:tcW w:w="2076" w:type="dxa"/>
             <w:shd w:val="clear" w:color="auto" w:fill="00CCCC"/>
           </w:tcPr>
           <w:p>
@@ -1844,7 +1945,7 @@
         </w:trPr>
         <w:tc>
           <w:tcPr>
-            <w:tcW w:w="2264" w:type="dxa"/>
+            <w:tcW w:w="2263" w:type="dxa"/>
           </w:tcPr>
           <w:p>
             <w:pPr>
@@ -1867,7 +1968,7 @@
         </w:tc>
         <w:tc>
           <w:tcPr>
-            <w:tcW w:w="1291" w:type="dxa"/>
+            <w:tcW w:w="1290" w:type="dxa"/>
           </w:tcPr>
           <w:p>
             <w:pPr>
@@ -1890,7 +1991,7 @@
         </w:tc>
         <w:tc>
           <w:tcPr>
-            <w:tcW w:w="3670" w:type="dxa"/>
+            <w:tcW w:w="3665" w:type="dxa"/>
           </w:tcPr>
           <w:p>
             <w:pPr>
@@ -1930,7 +2031,7 @@
         </w:tc>
         <w:tc>
           <w:tcPr>
-            <w:tcW w:w="2069" w:type="dxa"/>
+            <w:tcW w:w="2076" w:type="dxa"/>
           </w:tcPr>
           <w:p>
             <w:pPr>
@@ -1966,7 +2067,7 @@
         </w:trPr>
         <w:tc>
           <w:tcPr>
-            <w:tcW w:w="2264" w:type="dxa"/>
+            <w:tcW w:w="2263" w:type="dxa"/>
           </w:tcPr>
           <w:p>
             <w:pPr>
@@ -1999,7 +2100,7 @@
         </w:tc>
         <w:tc>
           <w:tcPr>
-            <w:tcW w:w="1291" w:type="dxa"/>
+            <w:tcW w:w="1290" w:type="dxa"/>
           </w:tcPr>
           <w:p>
             <w:pPr>
@@ -2022,7 +2123,7 @@
         </w:tc>
         <w:tc>
           <w:tcPr>
-            <w:tcW w:w="3670" w:type="dxa"/>
+            <w:tcW w:w="3665" w:type="dxa"/>
           </w:tcPr>
           <w:p>
             <w:pPr>
@@ -2063,7 +2164,7 @@
         </w:tc>
         <w:tc>
           <w:tcPr>
-            <w:tcW w:w="2069" w:type="dxa"/>
+            <w:tcW w:w="2076" w:type="dxa"/>
           </w:tcPr>
           <w:p>
             <w:pPr>
@@ -2099,7 +2200,7 @@
         </w:trPr>
         <w:tc>
           <w:tcPr>
-            <w:tcW w:w="2264" w:type="dxa"/>
+            <w:tcW w:w="2263" w:type="dxa"/>
           </w:tcPr>
           <w:p>
             <w:pPr>
@@ -2122,7 +2223,7 @@
         </w:tc>
         <w:tc>
           <w:tcPr>
-            <w:tcW w:w="1291" w:type="dxa"/>
+            <w:tcW w:w="1290" w:type="dxa"/>
           </w:tcPr>
           <w:p>
             <w:pPr>
@@ -2145,7 +2246,7 @@
         </w:tc>
         <w:tc>
           <w:tcPr>
-            <w:tcW w:w="3670" w:type="dxa"/>
+            <w:tcW w:w="3665" w:type="dxa"/>
           </w:tcPr>
           <w:p>
             <w:pPr>
@@ -2167,7 +2268,7 @@
         </w:tc>
         <w:tc>
           <w:tcPr>
-            <w:tcW w:w="2069" w:type="dxa"/>
+            <w:tcW w:w="2076" w:type="dxa"/>
           </w:tcPr>
           <w:p>
             <w:pPr>
@@ -2193,6 +2294,156 @@
                 <w:bCs/>
               </w:rPr>
               <w:t xml:space="preserve"> (Done)</w:t>
+            </w:r>
+          </w:p>
+        </w:tc>
+      </w:tr>
+      <w:tr>
+        <w:trPr>
+          <w:trHeight w:val="1427"/>
+        </w:trPr>
+        <w:tc>
+          <w:tcPr>
+            <w:tcW w:w="2263" w:type="dxa"/>
+          </w:tcPr>
+          <w:p>
+            <w:pPr>
+              <w:jc w:val="center"/>
+              <w:rPr>
+                <w:rFonts w:ascii="Times" w:hAnsi="Times"/>
+                <w:b/>
+                <w:bCs/>
+              </w:rPr>
+            </w:pPr>
+            <w:r>
+              <w:rPr>
+                <w:rFonts w:ascii="Times" w:hAnsi="Times"/>
+                <w:b/>
+                <w:bCs/>
+              </w:rPr>
+              <w:t>Percussion</w:t>
+            </w:r>
+          </w:p>
+        </w:tc>
+        <w:tc>
+          <w:tcPr>
+            <w:tcW w:w="1290" w:type="dxa"/>
+          </w:tcPr>
+          <w:p>
+            <w:pPr>
+              <w:jc w:val="center"/>
+              <w:rPr>
+                <w:rFonts w:ascii="Times" w:hAnsi="Times"/>
+                <w:b/>
+                <w:bCs/>
+              </w:rPr>
+            </w:pPr>
+            <w:r>
+              <w:rPr>
+                <w:rFonts w:ascii="Times" w:hAnsi="Times"/>
+                <w:b/>
+                <w:bCs/>
+              </w:rPr>
+              <w:t>150 (and others)</w:t>
+            </w:r>
+          </w:p>
+        </w:tc>
+        <w:tc>
+          <w:tcPr>
+            <w:tcW w:w="3665" w:type="dxa"/>
+          </w:tcPr>
+          <w:p>
+            <w:pPr>
+              <w:rPr>
+                <w:rFonts w:ascii="Times" w:hAnsi="Times"/>
+                <w:b/>
+                <w:bCs/>
+              </w:rPr>
+            </w:pPr>
+            <w:r>
+              <w:rPr>
+                <w:rFonts w:ascii="Times" w:hAnsi="Times"/>
+                <w:b/>
+                <w:bCs/>
+              </w:rPr>
+              <w:t>Note values in the xylophone idea do not tally with metrical value of the bar – musical intent is ambiguous</w:t>
+            </w:r>
+          </w:p>
+        </w:tc>
+        <w:tc>
+          <w:tcPr>
+            <w:tcW w:w="2076" w:type="dxa"/>
+          </w:tcPr>
+          <w:p>
+            <w:pPr>
+              <w:jc w:val="center"/>
+              <w:rPr>
+                <w:rFonts w:ascii="Times" w:hAnsi="Times"/>
+                <w:b/>
+                <w:bCs/>
+              </w:rPr>
+            </w:pPr>
+            <w:r>
+              <w:rPr>
+                <w:rFonts w:ascii="Times" w:hAnsi="Times"/>
+                <w:b/>
+                <w:bCs/>
+              </w:rPr>
+              <w:t xml:space="preserve">It is, indeed, ambiguous. Let’s keep it that way for now, until I find more accurate placements. It should be “ad lib” in feeling/placement. I’ll eventually find a good spot to place the notes. (Noted; </w:t>
+            </w:r>
+            <w:r>
+              <w:rPr>
+                <w:rFonts w:ascii="Times" w:hAnsi="Times"/>
+                <w:b/>
+                <w:bCs/>
+                <w:i/>
+                <w:iCs/>
+              </w:rPr>
+              <w:t>ad lib</w:t>
+            </w:r>
+            <w:r>
+              <w:rPr>
+                <w:rFonts w:ascii="Times" w:hAnsi="Times"/>
+                <w:b/>
+                <w:bCs/>
+                <w:i/>
+                <w:iCs/>
+              </w:rPr>
+              <w:t xml:space="preserve"> </w:t>
+            </w:r>
+            <w:r>
+              <w:rPr>
+                <w:rFonts w:ascii="Times" w:hAnsi="Times"/>
+                <w:b/>
+                <w:bCs/>
+              </w:rPr>
+              <w:t xml:space="preserve">instruction added, and note values changed to </w:t>
+            </w:r>
+            <w:proofErr w:type="gramStart"/>
+            <w:r>
+              <w:rPr>
+                <w:rFonts w:ascii="Times" w:hAnsi="Times"/>
+                <w:b/>
+                <w:bCs/>
+              </w:rPr>
+              <w:t>more closely resemble composer’s</w:t>
+            </w:r>
+            <w:proofErr w:type="gramEnd"/>
+            <w:r>
+              <w:rPr>
+                <w:rFonts w:ascii="Times" w:hAnsi="Times"/>
+                <w:b/>
+                <w:bCs/>
+              </w:rPr>
+              <w:t xml:space="preserve"> original</w:t>
+            </w:r>
+            <w:r>
+              <w:rPr>
+                <w:rFonts w:ascii="Times" w:hAnsi="Times"/>
+                <w:b/>
+                <w:bCs/>
+              </w:rPr>
+              <w:t>)</w:t>
             </w:r>
           </w:p>
         </w:tc>
@@ -2203,30 +2454,31 @@
         </w:trPr>
         <w:tc>
           <w:tcPr>
-            <w:tcW w:w="2264" w:type="dxa"/>
-          </w:tcPr>
-          <w:p>
-            <w:pPr>
-              <w:jc w:val="center"/>
-              <w:rPr>
-                <w:rFonts w:ascii="Times" w:hAnsi="Times"/>
-                <w:b/>
-                <w:bCs/>
-              </w:rPr>
-            </w:pPr>
-            <w:r>
-              <w:rPr>
-                <w:rFonts w:ascii="Times" w:hAnsi="Times"/>
-                <w:b/>
-                <w:bCs/>
-              </w:rPr>
+            <w:tcW w:w="2263" w:type="dxa"/>
+          </w:tcPr>
+          <w:p>
+            <w:pPr>
+              <w:jc w:val="center"/>
+              <w:rPr>
+                <w:rFonts w:ascii="Times" w:hAnsi="Times"/>
+                <w:b/>
+                <w:bCs/>
+              </w:rPr>
+            </w:pPr>
+            <w:r>
+              <w:rPr>
+                <w:rFonts w:ascii="Times" w:hAnsi="Times"/>
+                <w:b/>
+                <w:bCs/>
+              </w:rPr>
+              <w:lastRenderedPageBreak/>
               <w:t>Percussion</w:t>
             </w:r>
           </w:p>
         </w:tc>
         <w:tc>
           <w:tcPr>
-            <w:tcW w:w="1291" w:type="dxa"/>
+            <w:tcW w:w="1290" w:type="dxa"/>
           </w:tcPr>
           <w:p>
             <w:pPr>
@@ -2249,7 +2501,7 @@
         </w:tc>
         <w:tc>
           <w:tcPr>
-            <w:tcW w:w="3670" w:type="dxa"/>
+            <w:tcW w:w="3665" w:type="dxa"/>
           </w:tcPr>
           <w:p>
             <w:pPr>
@@ -2291,7 +2543,7 @@
         </w:tc>
         <w:tc>
           <w:tcPr>
-            <w:tcW w:w="2069" w:type="dxa"/>
+            <w:tcW w:w="2076" w:type="dxa"/>
           </w:tcPr>
           <w:p>
             <w:pPr>
@@ -2326,7 +2578,7 @@
                 <w:noProof/>
               </w:rPr>
               <w:drawing>
-                <wp:anchor distT="0" distB="0" distL="114300" distR="114300" simplePos="0" relativeHeight="251666432" behindDoc="0" locked="0" layoutInCell="1" allowOverlap="1" wp14:anchorId="26D30D95" wp14:editId="5346107A">
+                <wp:anchor distT="0" distB="0" distL="114300" distR="114300" simplePos="0" relativeHeight="251672576" behindDoc="0" locked="0" layoutInCell="1" allowOverlap="1" wp14:anchorId="6BAEE4FD" wp14:editId="2F93BE7D">
                   <wp:simplePos x="0" y="0"/>
                   <wp:positionH relativeFrom="column">
                     <wp:posOffset>-2347534</wp:posOffset>
@@ -2337,7 +2589,7 @@
                   <wp:extent cx="3539352" cy="694481"/>
                   <wp:effectExtent l="0" t="0" r="4445" b="0"/>
                   <wp:wrapNone/>
-                  <wp:docPr id="1" name="Picture 1" descr="Diagram, schematic&#10;&#10;Description automatically generated"/>
+                  <wp:docPr id="2" name="Picture 2" descr="Diagram, schematic&#10;&#10;Description automatically generated"/>
                   <wp:cNvGraphicFramePr>
                     <a:graphicFrameLocks xmlns:a="http://schemas.openxmlformats.org/drawingml/2006/main" noChangeAspect="1"/>
                   </wp:cNvGraphicFramePr>
@@ -2394,52 +2646,50 @@
                 <w:b/>
                 <w:bCs/>
               </w:rPr>
-              <w:t>(Ok</w:t>
-            </w:r>
-            <w:r>
-              <w:rPr>
-                <w:rFonts w:ascii="Times" w:hAnsi="Times"/>
-                <w:b/>
-                <w:bCs/>
-              </w:rPr>
-              <w:t xml:space="preserve">; ad lib instruction added, </w:t>
-            </w:r>
-            <w:r>
-              <w:rPr>
-                <w:rFonts w:ascii="Times" w:hAnsi="Times"/>
-                <w:b/>
-                <w:bCs/>
-              </w:rPr>
-              <w:t xml:space="preserve">and note values changed to </w:t>
-            </w:r>
-            <w:proofErr w:type="gramStart"/>
-            <w:r>
-              <w:rPr>
-                <w:rFonts w:ascii="Times" w:hAnsi="Times"/>
-                <w:b/>
-                <w:bCs/>
-              </w:rPr>
-              <w:t>more closely resemble composer’s</w:t>
-            </w:r>
-            <w:proofErr w:type="gramEnd"/>
-            <w:r>
-              <w:rPr>
-                <w:rFonts w:ascii="Times" w:hAnsi="Times"/>
-                <w:b/>
-                <w:bCs/>
-              </w:rPr>
-              <w:t xml:space="preserve"> original)</w:t>
+              <w:t>(</w:t>
+            </w:r>
+            <w:r>
+              <w:rPr>
+                <w:rFonts w:ascii="Times" w:hAnsi="Times"/>
+                <w:b/>
+                <w:bCs/>
+              </w:rPr>
+              <w:t>Noted;</w:t>
+            </w:r>
+            <w:r>
+              <w:rPr>
+                <w:rFonts w:ascii="Times" w:hAnsi="Times"/>
+                <w:b/>
+                <w:bCs/>
+              </w:rPr>
+              <w:t xml:space="preserve"> ad lib instruction </w:t>
+            </w:r>
+            <w:r>
+              <w:rPr>
+                <w:rFonts w:ascii="Times" w:hAnsi="Times"/>
+                <w:b/>
+                <w:bCs/>
+              </w:rPr>
+              <w:t>added</w:t>
+            </w:r>
+            <w:r>
+              <w:rPr>
+                <w:rFonts w:ascii="Times" w:hAnsi="Times"/>
+                <w:b/>
+                <w:bCs/>
+              </w:rPr>
+              <w:t>)</w:t>
             </w:r>
           </w:p>
         </w:tc>
       </w:tr>
       <w:tr>
         <w:trPr>
-          <w:trHeight w:val="1975"/>
+          <w:trHeight w:val="1283"/>
         </w:trPr>
         <w:tc>
           <w:tcPr>
-            <w:tcW w:w="2264" w:type="dxa"/>
+            <w:tcW w:w="2263" w:type="dxa"/>
           </w:tcPr>
           <w:p>
             <w:pPr>
@@ -2462,68 +2712,68 @@
         </w:tc>
         <w:tc>
           <w:tcPr>
-            <w:tcW w:w="1291" w:type="dxa"/>
-          </w:tcPr>
-          <w:p>
-            <w:pPr>
-              <w:jc w:val="center"/>
-              <w:rPr>
-                <w:rFonts w:ascii="Times" w:hAnsi="Times"/>
-                <w:b/>
-                <w:bCs/>
-              </w:rPr>
-            </w:pPr>
-            <w:r>
-              <w:rPr>
-                <w:rFonts w:ascii="Times" w:hAnsi="Times"/>
-                <w:b/>
-                <w:bCs/>
-              </w:rPr>
-              <w:t>165-166</w:t>
-            </w:r>
-          </w:p>
-        </w:tc>
-        <w:tc>
-          <w:tcPr>
-            <w:tcW w:w="3670" w:type="dxa"/>
-          </w:tcPr>
-          <w:p>
-            <w:pPr>
-              <w:rPr>
-                <w:rFonts w:ascii="Times" w:hAnsi="Times"/>
-                <w:b/>
-                <w:bCs/>
-              </w:rPr>
-            </w:pPr>
-            <w:r>
-              <w:rPr>
-                <w:rFonts w:ascii="Times" w:hAnsi="Times"/>
-                <w:b/>
-                <w:bCs/>
-              </w:rPr>
-              <w:t>Does the start of the glissando fall on the first beat of 166, or the last beat of 165?</w:t>
-            </w:r>
-          </w:p>
-        </w:tc>
-        <w:tc>
-          <w:tcPr>
-            <w:tcW w:w="2069" w:type="dxa"/>
-          </w:tcPr>
-          <w:p>
-            <w:pPr>
-              <w:rPr>
-                <w:rFonts w:ascii="Times" w:hAnsi="Times"/>
-                <w:b/>
-                <w:bCs/>
-              </w:rPr>
-            </w:pPr>
-            <w:r>
-              <w:rPr>
-                <w:rFonts w:ascii="Times" w:hAnsi="Times"/>
-                <w:b/>
-                <w:bCs/>
-              </w:rPr>
-              <w:t>(New)</w:t>
+            <w:tcW w:w="1290" w:type="dxa"/>
+          </w:tcPr>
+          <w:p>
+            <w:pPr>
+              <w:jc w:val="center"/>
+              <w:rPr>
+                <w:rFonts w:ascii="Times" w:hAnsi="Times"/>
+                <w:b/>
+                <w:bCs/>
+              </w:rPr>
+            </w:pPr>
+            <w:r>
+              <w:rPr>
+                <w:rFonts w:ascii="Times" w:hAnsi="Times"/>
+                <w:b/>
+                <w:bCs/>
+              </w:rPr>
+              <w:t>158, 160</w:t>
+            </w:r>
+          </w:p>
+        </w:tc>
+        <w:tc>
+          <w:tcPr>
+            <w:tcW w:w="3665" w:type="dxa"/>
+          </w:tcPr>
+          <w:p>
+            <w:pPr>
+              <w:rPr>
+                <w:rFonts w:ascii="Times" w:hAnsi="Times"/>
+                <w:b/>
+                <w:bCs/>
+              </w:rPr>
+            </w:pPr>
+            <w:r>
+              <w:rPr>
+                <w:rFonts w:ascii="Times" w:hAnsi="Times"/>
+                <w:b/>
+                <w:bCs/>
+              </w:rPr>
+              <w:t xml:space="preserve">Is F natural in xylophone supposed to be F#? </w:t>
+            </w:r>
+          </w:p>
+        </w:tc>
+        <w:tc>
+          <w:tcPr>
+            <w:tcW w:w="2076" w:type="dxa"/>
+          </w:tcPr>
+          <w:p>
+            <w:pPr>
+              <w:rPr>
+                <w:rFonts w:ascii="Times" w:hAnsi="Times"/>
+                <w:b/>
+                <w:bCs/>
+              </w:rPr>
+            </w:pPr>
+            <w:r>
+              <w:rPr>
+                <w:rFonts w:ascii="Times" w:hAnsi="Times"/>
+                <w:b/>
+                <w:bCs/>
+              </w:rPr>
+              <w:t>Yes. Should be F-sharp throughout the passage. (Noted and done)</w:t>
             </w:r>
           </w:p>
         </w:tc>
@@ -2534,92 +2784,92 @@
         </w:trPr>
         <w:tc>
           <w:tcPr>
-            <w:tcW w:w="2264" w:type="dxa"/>
-          </w:tcPr>
-          <w:p>
-            <w:pPr>
-              <w:jc w:val="center"/>
-              <w:rPr>
-                <w:rFonts w:ascii="Times" w:hAnsi="Times"/>
-                <w:b/>
-                <w:bCs/>
-              </w:rPr>
-            </w:pPr>
-            <w:r>
-              <w:rPr>
-                <w:rFonts w:ascii="Times" w:hAnsi="Times"/>
-                <w:b/>
-                <w:bCs/>
-              </w:rPr>
-              <w:t>Harp</w:t>
-            </w:r>
-          </w:p>
-        </w:tc>
-        <w:tc>
-          <w:tcPr>
-            <w:tcW w:w="1291" w:type="dxa"/>
-          </w:tcPr>
-          <w:p>
-            <w:pPr>
-              <w:jc w:val="center"/>
-              <w:rPr>
-                <w:rFonts w:ascii="Times" w:hAnsi="Times"/>
-                <w:b/>
-                <w:bCs/>
-              </w:rPr>
-            </w:pPr>
-            <w:r>
-              <w:rPr>
-                <w:rFonts w:ascii="Times" w:hAnsi="Times"/>
-                <w:b/>
-                <w:bCs/>
-              </w:rPr>
-              <w:t>166-169</w:t>
-            </w:r>
-          </w:p>
-        </w:tc>
-        <w:tc>
-          <w:tcPr>
-            <w:tcW w:w="3670" w:type="dxa"/>
-          </w:tcPr>
-          <w:p>
-            <w:pPr>
-              <w:rPr>
-                <w:rFonts w:ascii="Times" w:hAnsi="Times"/>
-                <w:b/>
-                <w:bCs/>
-              </w:rPr>
-            </w:pPr>
-            <w:r>
-              <w:rPr>
-                <w:rFonts w:ascii="Times" w:hAnsi="Times"/>
-                <w:b/>
-                <w:bCs/>
-              </w:rPr>
-              <w:t>Slurs removed as redundant</w:t>
-            </w:r>
-          </w:p>
-        </w:tc>
-        <w:tc>
-          <w:tcPr>
-            <w:tcW w:w="2069" w:type="dxa"/>
-          </w:tcPr>
-          <w:p>
-            <w:pPr>
-              <w:jc w:val="center"/>
-              <w:rPr>
-                <w:rFonts w:ascii="Times" w:hAnsi="Times"/>
-                <w:b/>
-                <w:bCs/>
-              </w:rPr>
-            </w:pPr>
-            <w:r>
-              <w:rPr>
-                <w:rFonts w:ascii="Times" w:hAnsi="Times"/>
-                <w:b/>
-                <w:bCs/>
-              </w:rPr>
-              <w:t>Good.</w:t>
+            <w:tcW w:w="2263" w:type="dxa"/>
+          </w:tcPr>
+          <w:p>
+            <w:pPr>
+              <w:jc w:val="center"/>
+              <w:rPr>
+                <w:rFonts w:ascii="Times" w:hAnsi="Times"/>
+                <w:b/>
+                <w:bCs/>
+              </w:rPr>
+            </w:pPr>
+            <w:r>
+              <w:rPr>
+                <w:rFonts w:ascii="Times" w:hAnsi="Times"/>
+                <w:b/>
+                <w:bCs/>
+              </w:rPr>
+              <w:t>Mar 1/General Tempo</w:t>
+            </w:r>
+          </w:p>
+        </w:tc>
+        <w:tc>
+          <w:tcPr>
+            <w:tcW w:w="1290" w:type="dxa"/>
+          </w:tcPr>
+          <w:p>
+            <w:pPr>
+              <w:jc w:val="center"/>
+              <w:rPr>
+                <w:rFonts w:ascii="Times" w:hAnsi="Times"/>
+                <w:b/>
+                <w:bCs/>
+              </w:rPr>
+            </w:pPr>
+            <w:r>
+              <w:rPr>
+                <w:rFonts w:ascii="Times" w:hAnsi="Times"/>
+                <w:b/>
+                <w:bCs/>
+              </w:rPr>
+              <w:t>161</w:t>
+            </w:r>
+          </w:p>
+        </w:tc>
+        <w:tc>
+          <w:tcPr>
+            <w:tcW w:w="3665" w:type="dxa"/>
+          </w:tcPr>
+          <w:p>
+            <w:pPr>
+              <w:rPr>
+                <w:rFonts w:ascii="Times" w:hAnsi="Times"/>
+                <w:b/>
+                <w:bCs/>
+              </w:rPr>
+            </w:pPr>
+            <w:r>
+              <w:rPr>
+                <w:rFonts w:ascii="Times" w:hAnsi="Times"/>
+                <w:b/>
+                <w:bCs/>
+              </w:rPr>
+              <w:t xml:space="preserve">‘poco accel.’ Is written only in Mar 1 until the second beat of 164. </w:t>
+            </w:r>
+          </w:p>
+        </w:tc>
+        <w:tc>
+          <w:tcPr>
+            <w:tcW w:w="2076" w:type="dxa"/>
+          </w:tcPr>
+          <w:p>
+            <w:pPr>
+              <w:jc w:val="center"/>
+              <w:rPr>
+                <w:rFonts w:ascii="Times" w:hAnsi="Times"/>
+                <w:b/>
+                <w:bCs/>
+              </w:rPr>
+            </w:pPr>
+            <w:r>
+              <w:rPr>
+                <w:rFonts w:ascii="Times" w:hAnsi="Times"/>
+                <w:b/>
+                <w:bCs/>
+              </w:rPr>
+              <w:t>There should be a poco accelerando from bar 161-165.</w:t>
             </w:r>
           </w:p>
         </w:tc>
@@ -2630,176 +2880,134 @@
         </w:trPr>
         <w:tc>
           <w:tcPr>
-            <w:tcW w:w="2264" w:type="dxa"/>
-          </w:tcPr>
-          <w:p>
-            <w:pPr>
-              <w:jc w:val="center"/>
-              <w:rPr>
-                <w:rFonts w:ascii="Times" w:hAnsi="Times"/>
-                <w:b/>
-                <w:bCs/>
-              </w:rPr>
-            </w:pPr>
-            <w:r>
-              <w:rPr>
-                <w:rFonts w:ascii="Times" w:hAnsi="Times"/>
-                <w:b/>
-                <w:bCs/>
-              </w:rPr>
-              <w:lastRenderedPageBreak/>
-              <w:t>Full Score</w:t>
-            </w:r>
-          </w:p>
-        </w:tc>
-        <w:tc>
-          <w:tcPr>
-            <w:tcW w:w="1291" w:type="dxa"/>
-          </w:tcPr>
-          <w:p>
-            <w:pPr>
-              <w:jc w:val="center"/>
-              <w:rPr>
-                <w:rFonts w:ascii="Times" w:hAnsi="Times"/>
-                <w:b/>
-                <w:bCs/>
-              </w:rPr>
-            </w:pPr>
-            <w:r>
-              <w:rPr>
-                <w:rFonts w:ascii="Times" w:hAnsi="Times"/>
-                <w:b/>
-                <w:bCs/>
-              </w:rPr>
-              <w:t>185-186</w:t>
-            </w:r>
-          </w:p>
-        </w:tc>
-        <w:tc>
-          <w:tcPr>
-            <w:tcW w:w="3670" w:type="dxa"/>
-          </w:tcPr>
-          <w:p>
-            <w:pPr>
-              <w:rPr>
-                <w:rFonts w:ascii="Times" w:hAnsi="Times"/>
-                <w:b/>
-                <w:bCs/>
-              </w:rPr>
-            </w:pPr>
-            <w:r>
-              <w:rPr>
-                <w:rFonts w:ascii="Times" w:hAnsi="Times"/>
-                <w:b/>
-                <w:bCs/>
-              </w:rPr>
-              <w:t>Is poco a poco mark a continuation of the Poco Accel before?</w:t>
-            </w:r>
-          </w:p>
-        </w:tc>
-        <w:tc>
-          <w:tcPr>
-            <w:tcW w:w="2069" w:type="dxa"/>
-          </w:tcPr>
-          <w:p>
-            <w:pPr>
-              <w:spacing w:before="240"/>
-              <w:jc w:val="center"/>
-              <w:rPr>
-                <w:rFonts w:ascii="Times" w:hAnsi="Times"/>
-                <w:b/>
-                <w:bCs/>
-              </w:rPr>
-            </w:pPr>
-            <w:r>
-              <w:rPr>
-                <w:rFonts w:ascii="Times" w:hAnsi="Times"/>
-                <w:b/>
-                <w:bCs/>
-              </w:rPr>
-              <w:t>Yes. Poco a poco accelerando from bar 185-191.</w:t>
-            </w:r>
-            <w:r>
-              <w:rPr>
-                <w:rFonts w:ascii="Times" w:hAnsi="Times"/>
-                <w:b/>
-                <w:bCs/>
-              </w:rPr>
-              <w:t xml:space="preserve"> (</w:t>
-            </w:r>
-            <w:r>
-              <w:rPr>
-                <w:rFonts w:ascii="Times" w:hAnsi="Times"/>
-                <w:b/>
-                <w:bCs/>
-                <w:i/>
-                <w:iCs/>
-              </w:rPr>
-              <w:t>Poco Accel.</w:t>
-            </w:r>
-            <w:r>
-              <w:rPr>
-                <w:rFonts w:ascii="Times" w:hAnsi="Times"/>
-                <w:b/>
-                <w:bCs/>
-              </w:rPr>
-              <w:t xml:space="preserve"> And </w:t>
-            </w:r>
-            <w:r>
-              <w:rPr>
-                <w:rFonts w:ascii="Times" w:hAnsi="Times"/>
-                <w:b/>
-                <w:bCs/>
-                <w:i/>
-                <w:iCs/>
-              </w:rPr>
-              <w:t>Poco a poco</w:t>
-            </w:r>
-            <w:r>
-              <w:rPr>
-                <w:rFonts w:ascii="Times" w:hAnsi="Times"/>
-                <w:b/>
-                <w:bCs/>
-                <w:i/>
-                <w:iCs/>
-              </w:rPr>
-              <w:t xml:space="preserve"> </w:t>
-            </w:r>
-            <w:r>
-              <w:rPr>
-                <w:rFonts w:ascii="Times" w:hAnsi="Times"/>
-                <w:b/>
-                <w:bCs/>
-              </w:rPr>
-              <w:t xml:space="preserve">combined into a single tempo marking – </w:t>
-            </w:r>
-            <w:r>
-              <w:rPr>
-                <w:rFonts w:ascii="Times" w:hAnsi="Times"/>
-                <w:b/>
-                <w:bCs/>
-                <w:i/>
-                <w:iCs/>
-              </w:rPr>
-              <w:t>poco a poco accel</w:t>
-            </w:r>
-            <w:r>
-              <w:rPr>
-                <w:rFonts w:ascii="Times" w:hAnsi="Times"/>
-                <w:b/>
-                <w:bCs/>
-                <w:i/>
-                <w:iCs/>
-              </w:rPr>
-              <w:t>.</w:t>
-            </w:r>
-            <w:r>
-              <w:rPr>
-                <w:rFonts w:ascii="Times" w:hAnsi="Times"/>
-                <w:b/>
-                <w:bCs/>
-              </w:rPr>
-              <w:t>)</w:t>
+            <w:tcW w:w="2263" w:type="dxa"/>
+          </w:tcPr>
+          <w:p>
+            <w:pPr>
+              <w:jc w:val="center"/>
+              <w:rPr>
+                <w:rFonts w:ascii="Times" w:hAnsi="Times"/>
+                <w:b/>
+                <w:bCs/>
+              </w:rPr>
+            </w:pPr>
+            <w:r>
+              <w:rPr>
+                <w:rFonts w:ascii="Times" w:hAnsi="Times"/>
+                <w:b/>
+                <w:bCs/>
+              </w:rPr>
+              <w:t>Mar 2</w:t>
+            </w:r>
+          </w:p>
+        </w:tc>
+        <w:tc>
+          <w:tcPr>
+            <w:tcW w:w="1290" w:type="dxa"/>
+          </w:tcPr>
+          <w:p>
+            <w:pPr>
+              <w:jc w:val="center"/>
+              <w:rPr>
+                <w:rFonts w:ascii="Times" w:hAnsi="Times"/>
+                <w:b/>
+                <w:bCs/>
+              </w:rPr>
+            </w:pPr>
+            <w:r>
+              <w:rPr>
+                <w:rFonts w:ascii="Times" w:hAnsi="Times"/>
+                <w:b/>
+                <w:bCs/>
+              </w:rPr>
+              <w:t>163</w:t>
+            </w:r>
+          </w:p>
+        </w:tc>
+        <w:tc>
+          <w:tcPr>
+            <w:tcW w:w="3665" w:type="dxa"/>
+          </w:tcPr>
+          <w:p>
+            <w:pPr>
+              <w:rPr>
+                <w:rFonts w:ascii="Times" w:hAnsi="Times"/>
+                <w:b/>
+                <w:bCs/>
+              </w:rPr>
+            </w:pPr>
+            <w:r>
+              <w:rPr>
+                <w:rFonts w:ascii="Times" w:hAnsi="Times"/>
+                <w:b/>
+                <w:bCs/>
+              </w:rPr>
+              <w:t>N</w:t>
+            </w:r>
+            <w:r>
+              <w:rPr>
+                <w:rFonts w:ascii="Times" w:hAnsi="Times"/>
+                <w:b/>
+                <w:bCs/>
+              </w:rPr>
+              <w:t xml:space="preserve">otated in score as "play octaves" </w:t>
+            </w:r>
+          </w:p>
+          <w:p>
+            <w:pPr>
+              <w:rPr>
+                <w:rFonts w:ascii="Times" w:hAnsi="Times"/>
+                <w:b/>
+                <w:bCs/>
+              </w:rPr>
+            </w:pPr>
+          </w:p>
+          <w:p>
+            <w:pPr>
+              <w:rPr>
+                <w:rFonts w:ascii="Times" w:hAnsi="Times"/>
+                <w:b/>
+                <w:bCs/>
+              </w:rPr>
+            </w:pPr>
+            <w:r>
+              <w:rPr>
+                <w:rFonts w:ascii="Times" w:hAnsi="Times"/>
+                <w:b/>
+                <w:bCs/>
+              </w:rPr>
+              <w:t>W</w:t>
+            </w:r>
+            <w:r>
+              <w:rPr>
+                <w:rFonts w:ascii="Times" w:hAnsi="Times"/>
+                <w:b/>
+                <w:bCs/>
+              </w:rPr>
+              <w:t xml:space="preserve">ould the composer want it to be a permanent addition to the score or was it situation based? </w:t>
+            </w:r>
+          </w:p>
+        </w:tc>
+        <w:tc>
+          <w:tcPr>
+            <w:tcW w:w="2076" w:type="dxa"/>
+          </w:tcPr>
+          <w:p>
+            <w:pPr>
+              <w:jc w:val="center"/>
+              <w:rPr>
+                <w:rFonts w:ascii="Times" w:hAnsi="Times"/>
+                <w:b/>
+                <w:bCs/>
+              </w:rPr>
+            </w:pPr>
+            <w:r>
+              <w:rPr>
+                <w:rFonts w:ascii="Times" w:hAnsi="Times"/>
+                <w:b/>
+                <w:bCs/>
+              </w:rPr>
+              <w:t>For now, let’s leave out the octaves, but please put a text note in the score saying “octaves?” above the part. (Done)</w:t>
             </w:r>
           </w:p>
         </w:tc>
@@ -2810,92 +3018,262 @@
         </w:trPr>
         <w:tc>
           <w:tcPr>
-            <w:tcW w:w="2264" w:type="dxa"/>
-          </w:tcPr>
-          <w:p>
-            <w:pPr>
-              <w:jc w:val="center"/>
-              <w:rPr>
-                <w:rFonts w:ascii="Times" w:hAnsi="Times"/>
-                <w:b/>
-                <w:bCs/>
-              </w:rPr>
-            </w:pPr>
-            <w:r>
-              <w:rPr>
-                <w:rFonts w:ascii="Times" w:hAnsi="Times"/>
-                <w:b/>
-                <w:bCs/>
-              </w:rPr>
-              <w:t>Mar 1/General Tempo</w:t>
-            </w:r>
-          </w:p>
-        </w:tc>
-        <w:tc>
-          <w:tcPr>
-            <w:tcW w:w="1291" w:type="dxa"/>
-          </w:tcPr>
-          <w:p>
-            <w:pPr>
-              <w:jc w:val="center"/>
-              <w:rPr>
-                <w:rFonts w:ascii="Times" w:hAnsi="Times"/>
-                <w:b/>
-                <w:bCs/>
-              </w:rPr>
-            </w:pPr>
-            <w:r>
-              <w:rPr>
-                <w:rFonts w:ascii="Times" w:hAnsi="Times"/>
-                <w:b/>
-                <w:bCs/>
-              </w:rPr>
-              <w:t>161</w:t>
-            </w:r>
-          </w:p>
-        </w:tc>
-        <w:tc>
-          <w:tcPr>
-            <w:tcW w:w="3670" w:type="dxa"/>
-          </w:tcPr>
-          <w:p>
-            <w:pPr>
-              <w:rPr>
-                <w:rFonts w:ascii="Times" w:hAnsi="Times"/>
-                <w:b/>
-                <w:bCs/>
-              </w:rPr>
-            </w:pPr>
-            <w:r>
-              <w:rPr>
-                <w:rFonts w:ascii="Times" w:hAnsi="Times"/>
-                <w:b/>
-                <w:bCs/>
-              </w:rPr>
-              <w:t xml:space="preserve">‘poco accel.’ Is written only in Mar 1 until the second beat of 164. </w:t>
-            </w:r>
-          </w:p>
-        </w:tc>
-        <w:tc>
-          <w:tcPr>
-            <w:tcW w:w="2069" w:type="dxa"/>
-          </w:tcPr>
-          <w:p>
-            <w:pPr>
-              <w:jc w:val="center"/>
-              <w:rPr>
-                <w:rFonts w:ascii="Times" w:hAnsi="Times"/>
-                <w:b/>
-                <w:bCs/>
-              </w:rPr>
-            </w:pPr>
-            <w:r>
-              <w:rPr>
-                <w:rFonts w:ascii="Times" w:hAnsi="Times"/>
-                <w:b/>
-                <w:bCs/>
-              </w:rPr>
-              <w:t>There should be a poco accelerando from bar 161-165.</w:t>
+            <w:tcW w:w="2263" w:type="dxa"/>
+          </w:tcPr>
+          <w:p>
+            <w:pPr>
+              <w:jc w:val="center"/>
+              <w:rPr>
+                <w:rFonts w:ascii="Times" w:hAnsi="Times"/>
+                <w:b/>
+                <w:bCs/>
+              </w:rPr>
+            </w:pPr>
+            <w:r>
+              <w:rPr>
+                <w:rFonts w:ascii="Times" w:hAnsi="Times"/>
+                <w:b/>
+                <w:bCs/>
+              </w:rPr>
+              <w:t>Harp</w:t>
+            </w:r>
+          </w:p>
+        </w:tc>
+        <w:tc>
+          <w:tcPr>
+            <w:tcW w:w="1290" w:type="dxa"/>
+          </w:tcPr>
+          <w:p>
+            <w:pPr>
+              <w:jc w:val="center"/>
+              <w:rPr>
+                <w:rFonts w:ascii="Times" w:hAnsi="Times"/>
+                <w:b/>
+                <w:bCs/>
+              </w:rPr>
+            </w:pPr>
+            <w:r>
+              <w:rPr>
+                <w:rFonts w:ascii="Times" w:hAnsi="Times"/>
+                <w:b/>
+                <w:bCs/>
+              </w:rPr>
+              <w:t>166-169</w:t>
+            </w:r>
+          </w:p>
+        </w:tc>
+        <w:tc>
+          <w:tcPr>
+            <w:tcW w:w="3665" w:type="dxa"/>
+          </w:tcPr>
+          <w:p>
+            <w:pPr>
+              <w:rPr>
+                <w:rFonts w:ascii="Times" w:hAnsi="Times"/>
+                <w:b/>
+                <w:bCs/>
+              </w:rPr>
+            </w:pPr>
+            <w:r>
+              <w:rPr>
+                <w:rFonts w:ascii="Times" w:hAnsi="Times"/>
+                <w:b/>
+                <w:bCs/>
+              </w:rPr>
+              <w:t>Slurs removed as redundant</w:t>
+            </w:r>
+          </w:p>
+        </w:tc>
+        <w:tc>
+          <w:tcPr>
+            <w:tcW w:w="2076" w:type="dxa"/>
+          </w:tcPr>
+          <w:p>
+            <w:pPr>
+              <w:jc w:val="center"/>
+              <w:rPr>
+                <w:rFonts w:ascii="Times" w:hAnsi="Times"/>
+                <w:b/>
+                <w:bCs/>
+              </w:rPr>
+            </w:pPr>
+            <w:r>
+              <w:rPr>
+                <w:rFonts w:ascii="Times" w:hAnsi="Times"/>
+                <w:b/>
+                <w:bCs/>
+              </w:rPr>
+              <w:t>Good.</w:t>
+            </w:r>
+          </w:p>
+        </w:tc>
+      </w:tr>
+      <w:tr>
+        <w:trPr>
+          <w:trHeight w:val="397"/>
+        </w:trPr>
+        <w:tc>
+          <w:tcPr>
+            <w:tcW w:w="2263" w:type="dxa"/>
+          </w:tcPr>
+          <w:p>
+            <w:pPr>
+              <w:jc w:val="center"/>
+              <w:rPr>
+                <w:rFonts w:ascii="Times" w:hAnsi="Times"/>
+                <w:b/>
+                <w:bCs/>
+              </w:rPr>
+            </w:pPr>
+            <w:r>
+              <w:rPr>
+                <w:rFonts w:ascii="Times" w:hAnsi="Times"/>
+                <w:b/>
+                <w:bCs/>
+              </w:rPr>
+              <w:t>Full Score</w:t>
+            </w:r>
+          </w:p>
+        </w:tc>
+        <w:tc>
+          <w:tcPr>
+            <w:tcW w:w="1290" w:type="dxa"/>
+          </w:tcPr>
+          <w:p>
+            <w:pPr>
+              <w:jc w:val="center"/>
+              <w:rPr>
+                <w:rFonts w:ascii="Times" w:hAnsi="Times"/>
+                <w:b/>
+                <w:bCs/>
+              </w:rPr>
+            </w:pPr>
+            <w:r>
+              <w:rPr>
+                <w:rFonts w:ascii="Times" w:hAnsi="Times"/>
+                <w:b/>
+                <w:bCs/>
+              </w:rPr>
+              <w:t>185-186</w:t>
+            </w:r>
+          </w:p>
+        </w:tc>
+        <w:tc>
+          <w:tcPr>
+            <w:tcW w:w="3665" w:type="dxa"/>
+          </w:tcPr>
+          <w:p>
+            <w:pPr>
+              <w:rPr>
+                <w:rFonts w:ascii="Times" w:hAnsi="Times"/>
+                <w:b/>
+                <w:bCs/>
+              </w:rPr>
+            </w:pPr>
+            <w:r>
+              <w:rPr>
+                <w:rFonts w:ascii="Times" w:hAnsi="Times"/>
+                <w:b/>
+                <w:bCs/>
+              </w:rPr>
+              <w:t>Is poco a poco mark a continuation of the Poco Accel before?</w:t>
+            </w:r>
+          </w:p>
+        </w:tc>
+        <w:tc>
+          <w:tcPr>
+            <w:tcW w:w="2076" w:type="dxa"/>
+          </w:tcPr>
+          <w:p>
+            <w:pPr>
+              <w:spacing w:before="240"/>
+              <w:rPr>
+                <w:rFonts w:ascii="Times" w:hAnsi="Times"/>
+                <w:b/>
+                <w:bCs/>
+              </w:rPr>
+            </w:pPr>
+            <w:r>
+              <w:rPr>
+                <w:rFonts w:ascii="Times" w:hAnsi="Times"/>
+                <w:b/>
+                <w:bCs/>
+              </w:rPr>
+              <w:t>Yes. Poco a poco accelerando from bar 185-191. (</w:t>
+            </w:r>
+            <w:r>
+              <w:rPr>
+                <w:rFonts w:ascii="Times" w:hAnsi="Times"/>
+                <w:b/>
+                <w:bCs/>
+                <w:i/>
+                <w:iCs/>
+              </w:rPr>
+              <w:t>Poco Accel.</w:t>
+            </w:r>
+            <w:r>
+              <w:rPr>
+                <w:rFonts w:ascii="Times" w:hAnsi="Times"/>
+                <w:b/>
+                <w:bCs/>
+              </w:rPr>
+              <w:t xml:space="preserve"> And </w:t>
+            </w:r>
+            <w:r>
+              <w:rPr>
+                <w:rFonts w:ascii="Times" w:hAnsi="Times"/>
+                <w:b/>
+                <w:bCs/>
+                <w:i/>
+                <w:iCs/>
+              </w:rPr>
+              <w:t>Poco a poco</w:t>
+            </w:r>
+            <w:r>
+              <w:rPr>
+                <w:rFonts w:ascii="Times" w:hAnsi="Times"/>
+                <w:b/>
+                <w:bCs/>
+                <w:i/>
+                <w:iCs/>
+              </w:rPr>
+              <w:t xml:space="preserve"> </w:t>
+            </w:r>
+            <w:r>
+              <w:rPr>
+                <w:rFonts w:ascii="Times" w:hAnsi="Times"/>
+                <w:b/>
+                <w:bCs/>
+              </w:rPr>
+              <w:t xml:space="preserve">combined into a single tempo marking – </w:t>
+            </w:r>
+            <w:r>
+              <w:rPr>
+                <w:rFonts w:ascii="Times" w:hAnsi="Times"/>
+                <w:b/>
+                <w:bCs/>
+                <w:i/>
+                <w:iCs/>
+              </w:rPr>
+              <w:t>poco a poco accel</w:t>
+            </w:r>
+            <w:r>
+              <w:rPr>
+                <w:rFonts w:ascii="Times" w:hAnsi="Times"/>
+                <w:b/>
+                <w:bCs/>
+                <w:i/>
+                <w:iCs/>
+              </w:rPr>
+              <w:t>.</w:t>
+            </w:r>
+            <w:r>
+              <w:rPr>
+                <w:rFonts w:ascii="Times" w:hAnsi="Times"/>
+                <w:b/>
+                <w:bCs/>
+              </w:rPr>
+              <w:t>)</w:t>
             </w:r>
           </w:p>
         </w:tc>
@@ -2906,134 +3284,92 @@
         </w:trPr>
         <w:tc>
           <w:tcPr>
-            <w:tcW w:w="2264" w:type="dxa"/>
-          </w:tcPr>
-          <w:p>
-            <w:pPr>
-              <w:jc w:val="center"/>
-              <w:rPr>
-                <w:rFonts w:ascii="Times" w:hAnsi="Times"/>
-                <w:b/>
-                <w:bCs/>
-              </w:rPr>
-            </w:pPr>
-            <w:r>
-              <w:rPr>
-                <w:rFonts w:ascii="Times" w:hAnsi="Times"/>
-                <w:b/>
-                <w:bCs/>
-              </w:rPr>
-              <w:t>Mar 2</w:t>
-            </w:r>
-          </w:p>
-        </w:tc>
-        <w:tc>
-          <w:tcPr>
-            <w:tcW w:w="1291" w:type="dxa"/>
-          </w:tcPr>
-          <w:p>
-            <w:pPr>
-              <w:jc w:val="center"/>
-              <w:rPr>
-                <w:rFonts w:ascii="Times" w:hAnsi="Times"/>
-                <w:b/>
-                <w:bCs/>
-              </w:rPr>
-            </w:pPr>
-            <w:r>
-              <w:rPr>
-                <w:rFonts w:ascii="Times" w:hAnsi="Times"/>
-                <w:b/>
-                <w:bCs/>
-              </w:rPr>
-              <w:t>163</w:t>
-            </w:r>
-          </w:p>
-        </w:tc>
-        <w:tc>
-          <w:tcPr>
-            <w:tcW w:w="3670" w:type="dxa"/>
-          </w:tcPr>
-          <w:p>
-            <w:pPr>
-              <w:rPr>
-                <w:rFonts w:ascii="Times" w:hAnsi="Times"/>
-                <w:b/>
-                <w:bCs/>
-              </w:rPr>
-            </w:pPr>
-            <w:r>
-              <w:rPr>
-                <w:rFonts w:ascii="Times" w:hAnsi="Times"/>
-                <w:b/>
-                <w:bCs/>
-              </w:rPr>
-              <w:t>N</w:t>
-            </w:r>
-            <w:r>
-              <w:rPr>
-                <w:rFonts w:ascii="Times" w:hAnsi="Times"/>
-                <w:b/>
-                <w:bCs/>
-              </w:rPr>
-              <w:t xml:space="preserve">otated in score as "play octaves" </w:t>
-            </w:r>
-          </w:p>
-          <w:p>
-            <w:pPr>
-              <w:rPr>
-                <w:rFonts w:ascii="Times" w:hAnsi="Times"/>
-                <w:b/>
-                <w:bCs/>
-              </w:rPr>
-            </w:pPr>
-          </w:p>
-          <w:p>
-            <w:pPr>
-              <w:rPr>
-                <w:rFonts w:ascii="Times" w:hAnsi="Times"/>
-                <w:b/>
-                <w:bCs/>
-              </w:rPr>
-            </w:pPr>
-            <w:r>
-              <w:rPr>
-                <w:rFonts w:ascii="Times" w:hAnsi="Times"/>
-                <w:b/>
-                <w:bCs/>
-              </w:rPr>
-              <w:t>W</w:t>
-            </w:r>
-            <w:r>
-              <w:rPr>
-                <w:rFonts w:ascii="Times" w:hAnsi="Times"/>
-                <w:b/>
-                <w:bCs/>
-              </w:rPr>
-              <w:t xml:space="preserve">ould the composer want it to be a permanent addition to the score or was it situation based? </w:t>
-            </w:r>
-          </w:p>
-        </w:tc>
-        <w:tc>
-          <w:tcPr>
-            <w:tcW w:w="2069" w:type="dxa"/>
-          </w:tcPr>
-          <w:p>
-            <w:pPr>
-              <w:jc w:val="center"/>
-              <w:rPr>
-                <w:rFonts w:ascii="Times" w:hAnsi="Times"/>
-                <w:b/>
-                <w:bCs/>
-              </w:rPr>
-            </w:pPr>
-            <w:r>
-              <w:rPr>
-                <w:rFonts w:ascii="Times" w:hAnsi="Times"/>
-                <w:b/>
-                <w:bCs/>
-              </w:rPr>
-              <w:t>For now, let’s leave out the octaves, but please put a text note in the score saying “octaves?” above the part.</w:t>
+            <w:tcW w:w="2263" w:type="dxa"/>
+          </w:tcPr>
+          <w:p>
+            <w:pPr>
+              <w:jc w:val="center"/>
+              <w:rPr>
+                <w:rFonts w:ascii="Times" w:hAnsi="Times"/>
+                <w:b/>
+                <w:bCs/>
+              </w:rPr>
+            </w:pPr>
+            <w:r>
+              <w:rPr>
+                <w:rFonts w:ascii="Times" w:hAnsi="Times"/>
+                <w:b/>
+                <w:bCs/>
+              </w:rPr>
+              <w:t>Mar 1/General Tempo</w:t>
+            </w:r>
+          </w:p>
+        </w:tc>
+        <w:tc>
+          <w:tcPr>
+            <w:tcW w:w="1290" w:type="dxa"/>
+          </w:tcPr>
+          <w:p>
+            <w:pPr>
+              <w:jc w:val="center"/>
+              <w:rPr>
+                <w:rFonts w:ascii="Times" w:hAnsi="Times"/>
+                <w:b/>
+                <w:bCs/>
+              </w:rPr>
+            </w:pPr>
+            <w:r>
+              <w:rPr>
+                <w:rFonts w:ascii="Times" w:hAnsi="Times"/>
+                <w:b/>
+                <w:bCs/>
+              </w:rPr>
+              <w:t>193</w:t>
+            </w:r>
+          </w:p>
+        </w:tc>
+        <w:tc>
+          <w:tcPr>
+            <w:tcW w:w="3665" w:type="dxa"/>
+          </w:tcPr>
+          <w:p>
+            <w:pPr>
+              <w:rPr>
+                <w:rFonts w:ascii="Times" w:hAnsi="Times"/>
+                <w:b/>
+                <w:bCs/>
+              </w:rPr>
+            </w:pPr>
+            <w:r>
+              <w:rPr>
+                <w:rFonts w:ascii="Times" w:hAnsi="Times"/>
+                <w:b/>
+                <w:bCs/>
+              </w:rPr>
+              <w:t>‘poco a poco’ is written only in Mar 1.</w:t>
+            </w:r>
+          </w:p>
+        </w:tc>
+        <w:tc>
+          <w:tcPr>
+            <w:tcW w:w="2076" w:type="dxa"/>
+          </w:tcPr>
+          <w:p>
+            <w:pPr>
+              <w:jc w:val="center"/>
+              <w:rPr>
+                <w:rFonts w:ascii="Times" w:hAnsi="Times"/>
+                <w:b/>
+                <w:bCs/>
+              </w:rPr>
+            </w:pPr>
+            <w:r>
+              <w:rPr>
+                <w:rFonts w:ascii="Times" w:hAnsi="Times"/>
+                <w:b/>
+                <w:bCs/>
+              </w:rPr>
+              <w:t>No poco a poco accelerando at bar 193. (Done)</w:t>
             </w:r>
           </w:p>
         </w:tc>
@@ -3044,92 +3380,147 @@
         </w:trPr>
         <w:tc>
           <w:tcPr>
-            <w:tcW w:w="2264" w:type="dxa"/>
-          </w:tcPr>
-          <w:p>
-            <w:pPr>
-              <w:jc w:val="center"/>
-              <w:rPr>
-                <w:rFonts w:ascii="Times" w:hAnsi="Times"/>
-                <w:b/>
-                <w:bCs/>
-              </w:rPr>
-            </w:pPr>
-            <w:r>
-              <w:rPr>
-                <w:rFonts w:ascii="Times" w:hAnsi="Times"/>
-                <w:b/>
-                <w:bCs/>
-              </w:rPr>
-              <w:t>Percussion</w:t>
-            </w:r>
-          </w:p>
-        </w:tc>
-        <w:tc>
-          <w:tcPr>
-            <w:tcW w:w="1291" w:type="dxa"/>
-          </w:tcPr>
-          <w:p>
-            <w:pPr>
-              <w:jc w:val="center"/>
-              <w:rPr>
-                <w:rFonts w:ascii="Times" w:hAnsi="Times"/>
-                <w:b/>
-                <w:bCs/>
-              </w:rPr>
-            </w:pPr>
-            <w:r>
-              <w:rPr>
-                <w:rFonts w:ascii="Times" w:hAnsi="Times"/>
-                <w:b/>
-                <w:bCs/>
-              </w:rPr>
-              <w:t>165</w:t>
-            </w:r>
-          </w:p>
-        </w:tc>
-        <w:tc>
-          <w:tcPr>
-            <w:tcW w:w="3670" w:type="dxa"/>
-          </w:tcPr>
-          <w:p>
-            <w:pPr>
-              <w:rPr>
-                <w:rFonts w:ascii="Times" w:hAnsi="Times"/>
-                <w:b/>
-                <w:bCs/>
-              </w:rPr>
-            </w:pPr>
-            <w:r>
-              <w:rPr>
-                <w:rFonts w:ascii="Times" w:hAnsi="Times"/>
-                <w:b/>
-                <w:bCs/>
-              </w:rPr>
-              <w:t>Does glissando start from 165 (upbeat) or 166 (on downbeat)</w:t>
-            </w:r>
-          </w:p>
-        </w:tc>
-        <w:tc>
-          <w:tcPr>
-            <w:tcW w:w="2069" w:type="dxa"/>
-          </w:tcPr>
-          <w:p>
-            <w:pPr>
-              <w:jc w:val="center"/>
-              <w:rPr>
-                <w:rFonts w:ascii="Times" w:hAnsi="Times"/>
-                <w:b/>
-                <w:bCs/>
-              </w:rPr>
-            </w:pPr>
-            <w:r>
-              <w:rPr>
-                <w:rFonts w:ascii="Times" w:hAnsi="Times"/>
-                <w:b/>
-                <w:bCs/>
-              </w:rPr>
-              <w:t>Please place the glissando in bar 166 instead.</w:t>
+            <w:tcW w:w="2263" w:type="dxa"/>
+          </w:tcPr>
+          <w:p>
+            <w:pPr>
+              <w:jc w:val="center"/>
+              <w:rPr>
+                <w:rFonts w:ascii="Times" w:hAnsi="Times"/>
+                <w:b/>
+                <w:bCs/>
+              </w:rPr>
+            </w:pPr>
+            <w:r>
+              <w:rPr>
+                <w:rFonts w:ascii="Times" w:hAnsi="Times"/>
+                <w:b/>
+                <w:bCs/>
+              </w:rPr>
+              <w:t>Mar 1</w:t>
+            </w:r>
+          </w:p>
+        </w:tc>
+        <w:tc>
+          <w:tcPr>
+            <w:tcW w:w="1290" w:type="dxa"/>
+          </w:tcPr>
+          <w:p>
+            <w:pPr>
+              <w:jc w:val="center"/>
+              <w:rPr>
+                <w:rFonts w:ascii="Times" w:hAnsi="Times"/>
+                <w:b/>
+                <w:bCs/>
+              </w:rPr>
+            </w:pPr>
+            <w:r>
+              <w:rPr>
+                <w:rFonts w:ascii="Times" w:hAnsi="Times"/>
+                <w:b/>
+                <w:bCs/>
+              </w:rPr>
+              <w:t>202</w:t>
+            </w:r>
+          </w:p>
+        </w:tc>
+        <w:tc>
+          <w:tcPr>
+            <w:tcW w:w="3665" w:type="dxa"/>
+          </w:tcPr>
+          <w:p>
+            <w:pPr>
+              <w:rPr>
+                <w:rFonts w:ascii="Times" w:hAnsi="Times"/>
+                <w:b/>
+                <w:bCs/>
+              </w:rPr>
+            </w:pPr>
+            <w:r>
+              <w:rPr>
+                <w:rFonts w:ascii="Times" w:hAnsi="Times"/>
+                <w:b/>
+                <w:bCs/>
+              </w:rPr>
+              <w:t>U</w:t>
+            </w:r>
+            <w:r>
+              <w:rPr>
+                <w:rFonts w:ascii="Times" w:hAnsi="Times"/>
+                <w:b/>
+                <w:bCs/>
+              </w:rPr>
+              <w:t>nclear notation in mar 1, written between 202 and 208, above the subsequent tempo change, Slow and Free.</w:t>
+            </w:r>
+          </w:p>
+          <w:p>
+            <w:pPr>
+              <w:rPr>
+                <w:rFonts w:ascii="Times" w:hAnsi="Times"/>
+                <w:b/>
+                <w:bCs/>
+              </w:rPr>
+            </w:pPr>
+          </w:p>
+          <w:p>
+            <w:pPr>
+              <w:rPr>
+                <w:rFonts w:ascii="Times" w:hAnsi="Times"/>
+                <w:b/>
+                <w:bCs/>
+              </w:rPr>
+            </w:pPr>
+            <w:r>
+              <w:rPr>
+                <w:rFonts w:ascii="Times" w:hAnsi="Times"/>
+                <w:b/>
+                <w:bCs/>
+              </w:rPr>
+              <w:lastRenderedPageBreak/>
+              <w:t>most likely attached to bar 202, C# .</w:t>
+            </w:r>
+          </w:p>
+        </w:tc>
+        <w:tc>
+          <w:tcPr>
+            <w:tcW w:w="2076" w:type="dxa"/>
+          </w:tcPr>
+          <w:p>
+            <w:pPr>
+              <w:jc w:val="center"/>
+              <w:rPr>
+                <w:rFonts w:ascii="Times" w:hAnsi="Times"/>
+                <w:b/>
+                <w:bCs/>
+              </w:rPr>
+            </w:pPr>
+            <w:r>
+              <w:rPr>
+                <w:rFonts w:ascii="Times" w:hAnsi="Times"/>
+                <w:b/>
+                <w:bCs/>
+              </w:rPr>
+              <w:lastRenderedPageBreak/>
+              <w:t>Ritardando begins beat 3 of bar 202. “Slow and free” refers to bar 208.</w:t>
+            </w:r>
+          </w:p>
+          <w:p>
+            <w:pPr>
+              <w:jc w:val="center"/>
+              <w:rPr>
+                <w:rFonts w:ascii="Times" w:hAnsi="Times"/>
+                <w:b/>
+                <w:bCs/>
+              </w:rPr>
+            </w:pPr>
+            <w:r>
+              <w:rPr>
+                <w:rFonts w:ascii="Times" w:hAnsi="Times"/>
+                <w:b/>
+                <w:bCs/>
+              </w:rPr>
+              <w:lastRenderedPageBreak/>
+              <w:t>(Noted and done)</w:t>
             </w:r>
           </w:p>
         </w:tc>
@@ -3140,100 +3531,111 @@
         </w:trPr>
         <w:tc>
           <w:tcPr>
-            <w:tcW w:w="2264" w:type="dxa"/>
-          </w:tcPr>
-          <w:p>
-            <w:pPr>
-              <w:jc w:val="center"/>
-              <w:rPr>
-                <w:rFonts w:ascii="Times" w:hAnsi="Times"/>
-                <w:b/>
-                <w:bCs/>
-              </w:rPr>
-            </w:pPr>
-            <w:r>
-              <w:rPr>
-                <w:rFonts w:ascii="Times" w:hAnsi="Times"/>
-                <w:b/>
-                <w:bCs/>
-              </w:rPr>
-              <w:t>Mar 1/General Tempo</w:t>
-            </w:r>
-          </w:p>
-        </w:tc>
-        <w:tc>
-          <w:tcPr>
-            <w:tcW w:w="1291" w:type="dxa"/>
-          </w:tcPr>
-          <w:p>
-            <w:pPr>
-              <w:jc w:val="center"/>
-              <w:rPr>
-                <w:rFonts w:ascii="Times" w:hAnsi="Times"/>
-                <w:b/>
-                <w:bCs/>
-              </w:rPr>
-            </w:pPr>
-            <w:r>
-              <w:rPr>
-                <w:rFonts w:ascii="Times" w:hAnsi="Times"/>
-                <w:b/>
-                <w:bCs/>
-              </w:rPr>
-              <w:t>193</w:t>
-            </w:r>
-          </w:p>
-        </w:tc>
-        <w:tc>
-          <w:tcPr>
-            <w:tcW w:w="3670" w:type="dxa"/>
-          </w:tcPr>
-          <w:p>
-            <w:pPr>
-              <w:rPr>
-                <w:rFonts w:ascii="Times" w:hAnsi="Times"/>
-                <w:b/>
-                <w:bCs/>
-              </w:rPr>
-            </w:pPr>
-            <w:r>
-              <w:rPr>
-                <w:rFonts w:ascii="Times" w:hAnsi="Times"/>
-                <w:b/>
-                <w:bCs/>
-              </w:rPr>
-              <w:t>‘poco a poco’ is written only in Mar 1.</w:t>
-            </w:r>
-          </w:p>
-        </w:tc>
-        <w:tc>
-          <w:tcPr>
-            <w:tcW w:w="2069" w:type="dxa"/>
-          </w:tcPr>
-          <w:p>
-            <w:pPr>
-              <w:jc w:val="center"/>
-              <w:rPr>
-                <w:rFonts w:ascii="Times" w:hAnsi="Times"/>
-                <w:b/>
-                <w:bCs/>
-              </w:rPr>
-            </w:pPr>
-            <w:r>
-              <w:rPr>
-                <w:rFonts w:ascii="Times" w:hAnsi="Times"/>
-                <w:b/>
-                <w:bCs/>
-              </w:rPr>
-              <w:t>No poco a poco accelerando</w:t>
-            </w:r>
-            <w:r>
-              <w:rPr>
-                <w:rFonts w:ascii="Times" w:hAnsi="Times"/>
-                <w:b/>
-                <w:bCs/>
-              </w:rPr>
-              <w:t xml:space="preserve"> at bar 193.</w:t>
+            <w:tcW w:w="2263" w:type="dxa"/>
+          </w:tcPr>
+          <w:p>
+            <w:pPr>
+              <w:jc w:val="center"/>
+              <w:rPr>
+                <w:rFonts w:ascii="Times" w:hAnsi="Times"/>
+                <w:b/>
+                <w:bCs/>
+              </w:rPr>
+            </w:pPr>
+            <w:r>
+              <w:rPr>
+                <w:rFonts w:ascii="Times" w:hAnsi="Times"/>
+                <w:b/>
+                <w:bCs/>
+              </w:rPr>
+              <w:lastRenderedPageBreak/>
+              <w:t>Piano</w:t>
+            </w:r>
+          </w:p>
+        </w:tc>
+        <w:tc>
+          <w:tcPr>
+            <w:tcW w:w="1290" w:type="dxa"/>
+          </w:tcPr>
+          <w:p>
+            <w:pPr>
+              <w:jc w:val="center"/>
+              <w:rPr>
+                <w:rFonts w:ascii="Times" w:hAnsi="Times"/>
+                <w:b/>
+                <w:bCs/>
+              </w:rPr>
+            </w:pPr>
+            <w:r>
+              <w:rPr>
+                <w:rFonts w:ascii="Times" w:hAnsi="Times"/>
+                <w:b/>
+                <w:bCs/>
+              </w:rPr>
+              <w:t>210</w:t>
+            </w:r>
+          </w:p>
+        </w:tc>
+        <w:tc>
+          <w:tcPr>
+            <w:tcW w:w="3665" w:type="dxa"/>
+          </w:tcPr>
+          <w:p>
+            <w:pPr>
+              <w:rPr>
+                <w:rFonts w:ascii="Times" w:hAnsi="Times"/>
+                <w:b/>
+                <w:bCs/>
+              </w:rPr>
+            </w:pPr>
+            <w:r>
+              <w:rPr>
+                <w:rFonts w:ascii="Times" w:hAnsi="Times"/>
+                <w:b/>
+                <w:bCs/>
+              </w:rPr>
+              <w:t>What dynamic is the piano crescendo-</w:t>
+            </w:r>
+            <w:proofErr w:type="spellStart"/>
+            <w:r>
+              <w:rPr>
+                <w:rFonts w:ascii="Times" w:hAnsi="Times"/>
+                <w:b/>
+                <w:bCs/>
+              </w:rPr>
+              <w:t>ing</w:t>
+            </w:r>
+            <w:proofErr w:type="spellEnd"/>
+            <w:r>
+              <w:rPr>
+                <w:rFonts w:ascii="Times" w:hAnsi="Times"/>
+                <w:b/>
+                <w:bCs/>
+              </w:rPr>
+              <w:t xml:space="preserve"> to? </w:t>
+            </w:r>
+          </w:p>
+        </w:tc>
+        <w:tc>
+          <w:tcPr>
+            <w:tcW w:w="2076" w:type="dxa"/>
+          </w:tcPr>
+          <w:p>
+            <w:pPr>
+              <w:jc w:val="center"/>
+              <w:rPr>
+                <w:rFonts w:ascii="Times" w:hAnsi="Times"/>
+                <w:b/>
+                <w:bCs/>
+              </w:rPr>
+            </w:pPr>
+            <w:r>
+              <w:rPr>
+                <w:rFonts w:ascii="Times" w:hAnsi="Times"/>
+                <w:b/>
+                <w:bCs/>
+              </w:rPr>
+              <w:t>The crescendo for the piano in bar 210 should culminate in a forte (not mezzo forte as indicated) at bar 211 – confirmed by composer. (Done)</w:t>
             </w:r>
           </w:p>
         </w:tc>
@@ -3244,126 +3646,92 @@
         </w:trPr>
         <w:tc>
           <w:tcPr>
-            <w:tcW w:w="2264" w:type="dxa"/>
-          </w:tcPr>
-          <w:p>
-            <w:pPr>
-              <w:jc w:val="center"/>
-              <w:rPr>
-                <w:rFonts w:ascii="Times" w:hAnsi="Times"/>
-                <w:b/>
-                <w:bCs/>
-              </w:rPr>
-            </w:pPr>
-            <w:r>
-              <w:rPr>
-                <w:rFonts w:ascii="Times" w:hAnsi="Times"/>
-                <w:b/>
-                <w:bCs/>
-              </w:rPr>
-              <w:t>Mar 1</w:t>
-            </w:r>
-          </w:p>
-        </w:tc>
-        <w:tc>
-          <w:tcPr>
-            <w:tcW w:w="1291" w:type="dxa"/>
-          </w:tcPr>
-          <w:p>
-            <w:pPr>
-              <w:jc w:val="center"/>
-              <w:rPr>
-                <w:rFonts w:ascii="Times" w:hAnsi="Times"/>
-                <w:b/>
-                <w:bCs/>
-              </w:rPr>
-            </w:pPr>
-            <w:r>
-              <w:rPr>
-                <w:rFonts w:ascii="Times" w:hAnsi="Times"/>
-                <w:b/>
-                <w:bCs/>
-              </w:rPr>
-              <w:t>202</w:t>
-            </w:r>
-          </w:p>
-        </w:tc>
-        <w:tc>
-          <w:tcPr>
-            <w:tcW w:w="3670" w:type="dxa"/>
-          </w:tcPr>
-          <w:p>
-            <w:pPr>
-              <w:rPr>
-                <w:rFonts w:ascii="Times" w:hAnsi="Times"/>
-                <w:b/>
-                <w:bCs/>
-              </w:rPr>
-            </w:pPr>
-            <w:r>
-              <w:rPr>
-                <w:rFonts w:ascii="Times" w:hAnsi="Times"/>
-                <w:b/>
-                <w:bCs/>
-              </w:rPr>
-              <w:t>U</w:t>
-            </w:r>
-            <w:r>
-              <w:rPr>
-                <w:rFonts w:ascii="Times" w:hAnsi="Times"/>
-                <w:b/>
-                <w:bCs/>
-              </w:rPr>
-              <w:t>nclear notation in mar 1, written between 202 and 208, above the subsequent tempo change, Slow and Free.</w:t>
-            </w:r>
-          </w:p>
-          <w:p>
-            <w:pPr>
-              <w:rPr>
-                <w:rFonts w:ascii="Times" w:hAnsi="Times"/>
-                <w:b/>
-                <w:bCs/>
-              </w:rPr>
-            </w:pPr>
-          </w:p>
-          <w:p>
-            <w:pPr>
-              <w:rPr>
-                <w:rFonts w:ascii="Times" w:hAnsi="Times"/>
-                <w:b/>
-                <w:bCs/>
-              </w:rPr>
-            </w:pPr>
-            <w:r>
-              <w:rPr>
-                <w:rFonts w:ascii="Times" w:hAnsi="Times"/>
-                <w:b/>
-                <w:bCs/>
-              </w:rPr>
-              <w:t>most likely attached to bar 202, C# .</w:t>
-            </w:r>
-          </w:p>
-        </w:tc>
-        <w:tc>
-          <w:tcPr>
-            <w:tcW w:w="2069" w:type="dxa"/>
-          </w:tcPr>
-          <w:p>
-            <w:pPr>
-              <w:jc w:val="center"/>
-              <w:rPr>
-                <w:rFonts w:ascii="Times" w:hAnsi="Times"/>
-                <w:b/>
-                <w:bCs/>
-              </w:rPr>
-            </w:pPr>
-            <w:r>
-              <w:rPr>
-                <w:rFonts w:ascii="Times" w:hAnsi="Times"/>
-                <w:b/>
-                <w:bCs/>
-              </w:rPr>
-              <w:t>Ritardando begins beat 3 of bar 202. “Slow and free” refers to bar 208.</w:t>
+            <w:tcW w:w="2263" w:type="dxa"/>
+          </w:tcPr>
+          <w:p>
+            <w:pPr>
+              <w:jc w:val="center"/>
+              <w:rPr>
+                <w:rFonts w:ascii="Times" w:hAnsi="Times"/>
+                <w:b/>
+                <w:bCs/>
+              </w:rPr>
+            </w:pPr>
+            <w:r>
+              <w:rPr>
+                <w:rFonts w:ascii="Times" w:hAnsi="Times"/>
+                <w:b/>
+                <w:bCs/>
+              </w:rPr>
+              <w:t>Piano and Mar 1</w:t>
+            </w:r>
+          </w:p>
+        </w:tc>
+        <w:tc>
+          <w:tcPr>
+            <w:tcW w:w="1290" w:type="dxa"/>
+          </w:tcPr>
+          <w:p>
+            <w:pPr>
+              <w:jc w:val="center"/>
+              <w:rPr>
+                <w:rFonts w:ascii="Times" w:hAnsi="Times"/>
+                <w:b/>
+                <w:bCs/>
+              </w:rPr>
+            </w:pPr>
+            <w:r>
+              <w:rPr>
+                <w:rFonts w:ascii="Times" w:hAnsi="Times"/>
+                <w:b/>
+                <w:bCs/>
+              </w:rPr>
+              <w:t>211</w:t>
+            </w:r>
+          </w:p>
+        </w:tc>
+        <w:tc>
+          <w:tcPr>
+            <w:tcW w:w="3665" w:type="dxa"/>
+          </w:tcPr>
+          <w:p>
+            <w:pPr>
+              <w:rPr>
+                <w:rFonts w:ascii="Times" w:hAnsi="Times"/>
+                <w:b/>
+                <w:bCs/>
+              </w:rPr>
+            </w:pPr>
+            <w:r>
+              <w:rPr>
+                <w:rFonts w:ascii="Times" w:hAnsi="Times"/>
+                <w:b/>
+                <w:bCs/>
+              </w:rPr>
+              <w:t>Where should the slur end?</w:t>
+            </w:r>
+          </w:p>
+        </w:tc>
+        <w:tc>
+          <w:tcPr>
+            <w:tcW w:w="2076" w:type="dxa"/>
+          </w:tcPr>
+          <w:p>
+            <w:pPr>
+              <w:jc w:val="center"/>
+              <w:rPr>
+                <w:rFonts w:ascii="Times" w:hAnsi="Times"/>
+                <w:b/>
+                <w:bCs/>
+              </w:rPr>
+            </w:pPr>
+            <w:r>
+              <w:rPr>
+                <w:rFonts w:ascii="Times" w:hAnsi="Times"/>
+                <w:b/>
+                <w:bCs/>
+              </w:rPr>
+              <w:t>Slurs are good as marked, covering sextuplets until the tremolos. (Noted)</w:t>
             </w:r>
           </w:p>
         </w:tc>
@@ -3374,225 +3742,7 @@
         </w:trPr>
         <w:tc>
           <w:tcPr>
-            <w:tcW w:w="2264" w:type="dxa"/>
-          </w:tcPr>
-          <w:p>
-            <w:pPr>
-              <w:jc w:val="center"/>
-              <w:rPr>
-                <w:rFonts w:ascii="Times" w:hAnsi="Times"/>
-                <w:b/>
-                <w:bCs/>
-              </w:rPr>
-            </w:pPr>
-            <w:r>
-              <w:rPr>
-                <w:rFonts w:ascii="Times" w:hAnsi="Times"/>
-                <w:b/>
-                <w:bCs/>
-              </w:rPr>
-              <w:t>Piano</w:t>
-            </w:r>
-          </w:p>
-        </w:tc>
-        <w:tc>
-          <w:tcPr>
-            <w:tcW w:w="1291" w:type="dxa"/>
-          </w:tcPr>
-          <w:p>
-            <w:pPr>
-              <w:jc w:val="center"/>
-              <w:rPr>
-                <w:rFonts w:ascii="Times" w:hAnsi="Times"/>
-                <w:b/>
-                <w:bCs/>
-              </w:rPr>
-            </w:pPr>
-            <w:r>
-              <w:rPr>
-                <w:rFonts w:ascii="Times" w:hAnsi="Times"/>
-                <w:b/>
-                <w:bCs/>
-              </w:rPr>
-              <w:t>210</w:t>
-            </w:r>
-          </w:p>
-        </w:tc>
-        <w:tc>
-          <w:tcPr>
-            <w:tcW w:w="3670" w:type="dxa"/>
-          </w:tcPr>
-          <w:p>
-            <w:pPr>
-              <w:rPr>
-                <w:rFonts w:ascii="Times" w:hAnsi="Times"/>
-                <w:b/>
-                <w:bCs/>
-              </w:rPr>
-            </w:pPr>
-            <w:r>
-              <w:rPr>
-                <w:rFonts w:ascii="Times" w:hAnsi="Times"/>
-                <w:b/>
-                <w:bCs/>
-              </w:rPr>
-              <w:t>What dynamic is the piano crescendo-</w:t>
-            </w:r>
-            <w:proofErr w:type="spellStart"/>
-            <w:r>
-              <w:rPr>
-                <w:rFonts w:ascii="Times" w:hAnsi="Times"/>
-                <w:b/>
-                <w:bCs/>
-              </w:rPr>
-              <w:t>ing</w:t>
-            </w:r>
-            <w:proofErr w:type="spellEnd"/>
-            <w:r>
-              <w:rPr>
-                <w:rFonts w:ascii="Times" w:hAnsi="Times"/>
-                <w:b/>
-                <w:bCs/>
-              </w:rPr>
-              <w:t xml:space="preserve"> to? </w:t>
-            </w:r>
-          </w:p>
-        </w:tc>
-        <w:tc>
-          <w:tcPr>
-            <w:tcW w:w="2069" w:type="dxa"/>
-          </w:tcPr>
-          <w:p>
-            <w:pPr>
-              <w:jc w:val="center"/>
-              <w:rPr>
-                <w:rFonts w:ascii="Times" w:hAnsi="Times"/>
-                <w:b/>
-                <w:bCs/>
-              </w:rPr>
-            </w:pPr>
-            <w:r>
-              <w:rPr>
-                <w:rFonts w:ascii="Times" w:hAnsi="Times"/>
-                <w:b/>
-                <w:bCs/>
-              </w:rPr>
-              <w:t>The crescendo for the piano in bar 210 should culminate in a forte (not mezzo forte as indicated) at bar 211 – confirmed by composer.</w:t>
-            </w:r>
-          </w:p>
-        </w:tc>
-      </w:tr>
-      <w:tr>
-        <w:trPr>
-          <w:trHeight w:val="363"/>
-        </w:trPr>
-        <w:tc>
-          <w:tcPr>
-            <w:tcW w:w="2264" w:type="dxa"/>
-          </w:tcPr>
-          <w:p>
-            <w:pPr>
-              <w:jc w:val="center"/>
-              <w:rPr>
-                <w:rFonts w:ascii="Times" w:hAnsi="Times"/>
-                <w:b/>
-                <w:bCs/>
-              </w:rPr>
-            </w:pPr>
-            <w:r>
-              <w:rPr>
-                <w:rFonts w:ascii="Times" w:hAnsi="Times"/>
-                <w:b/>
-                <w:bCs/>
-              </w:rPr>
-              <w:t>Piano and Mar</w:t>
-            </w:r>
-            <w:r>
-              <w:rPr>
-                <w:rFonts w:ascii="Times" w:hAnsi="Times"/>
-                <w:b/>
-                <w:bCs/>
-              </w:rPr>
-              <w:t xml:space="preserve"> 1</w:t>
-            </w:r>
-          </w:p>
-        </w:tc>
-        <w:tc>
-          <w:tcPr>
-            <w:tcW w:w="1291" w:type="dxa"/>
-          </w:tcPr>
-          <w:p>
-            <w:pPr>
-              <w:jc w:val="center"/>
-              <w:rPr>
-                <w:rFonts w:ascii="Times" w:hAnsi="Times"/>
-                <w:b/>
-                <w:bCs/>
-              </w:rPr>
-            </w:pPr>
-            <w:r>
-              <w:rPr>
-                <w:rFonts w:ascii="Times" w:hAnsi="Times"/>
-                <w:b/>
-                <w:bCs/>
-              </w:rPr>
-              <w:t>211</w:t>
-            </w:r>
-          </w:p>
-        </w:tc>
-        <w:tc>
-          <w:tcPr>
-            <w:tcW w:w="3670" w:type="dxa"/>
-          </w:tcPr>
-          <w:p>
-            <w:pPr>
-              <w:rPr>
-                <w:rFonts w:ascii="Times" w:hAnsi="Times"/>
-                <w:b/>
-                <w:bCs/>
-              </w:rPr>
-            </w:pPr>
-            <w:r>
-              <w:rPr>
-                <w:rFonts w:ascii="Times" w:hAnsi="Times"/>
-                <w:b/>
-                <w:bCs/>
-              </w:rPr>
-              <w:t>Where should the slur end?</w:t>
-            </w:r>
-          </w:p>
-        </w:tc>
-        <w:tc>
-          <w:tcPr>
-            <w:tcW w:w="2069" w:type="dxa"/>
-          </w:tcPr>
-          <w:p>
-            <w:pPr>
-              <w:jc w:val="center"/>
-              <w:rPr>
-                <w:rFonts w:ascii="Times" w:hAnsi="Times"/>
-                <w:b/>
-                <w:bCs/>
-              </w:rPr>
-            </w:pPr>
-            <w:r>
-              <w:rPr>
-                <w:rFonts w:ascii="Times" w:hAnsi="Times"/>
-                <w:b/>
-                <w:bCs/>
-              </w:rPr>
-              <w:t>Slurs are good as marked, covering sextuplets until the tremolos.</w:t>
-            </w:r>
-          </w:p>
-        </w:tc>
-      </w:tr>
-      <w:tr>
-        <w:trPr>
-          <w:trHeight w:val="363"/>
-        </w:trPr>
-        <w:tc>
-          <w:tcPr>
-            <w:tcW w:w="2264" w:type="dxa"/>
+            <w:tcW w:w="2263" w:type="dxa"/>
           </w:tcPr>
           <w:p>
             <w:pPr>
@@ -3633,7 +3783,7 @@
         </w:tc>
         <w:tc>
           <w:tcPr>
-            <w:tcW w:w="1291" w:type="dxa"/>
+            <w:tcW w:w="1290" w:type="dxa"/>
           </w:tcPr>
           <w:p>
             <w:pPr>
@@ -3656,7 +3806,7 @@
         </w:tc>
         <w:tc>
           <w:tcPr>
-            <w:tcW w:w="3670" w:type="dxa"/>
+            <w:tcW w:w="3665" w:type="dxa"/>
           </w:tcPr>
           <w:p>
             <w:pPr>
@@ -3698,235 +3848,30 @@
                 <w:b/>
                 <w:bCs/>
               </w:rPr>
-              <w:lastRenderedPageBreak/>
               <w:t xml:space="preserve">It is currently only notated in Mar 2 (bot). </w:t>
             </w:r>
           </w:p>
         </w:tc>
         <w:tc>
           <w:tcPr>
-            <w:tcW w:w="2069" w:type="dxa"/>
-          </w:tcPr>
-          <w:p>
-            <w:pPr>
-              <w:jc w:val="center"/>
-              <w:rPr>
-                <w:rFonts w:ascii="Times" w:hAnsi="Times"/>
-                <w:b/>
-                <w:bCs/>
-              </w:rPr>
-            </w:pPr>
-            <w:r>
-              <w:rPr>
-                <w:rFonts w:ascii="Times" w:hAnsi="Times"/>
-                <w:b/>
-                <w:bCs/>
-              </w:rPr>
-              <w:lastRenderedPageBreak/>
-              <w:t xml:space="preserve">Yes. Both should have staccato markings and </w:t>
-            </w:r>
-            <w:r>
-              <w:rPr>
-                <w:rFonts w:ascii="Times" w:hAnsi="Times"/>
-                <w:b/>
-                <w:bCs/>
-              </w:rPr>
-              <w:lastRenderedPageBreak/>
-              <w:t>eighth note durations.</w:t>
-            </w:r>
-          </w:p>
-        </w:tc>
-      </w:tr>
-      <w:tr>
-        <w:trPr>
-          <w:trHeight w:val="363"/>
-        </w:trPr>
-        <w:tc>
-          <w:tcPr>
-            <w:tcW w:w="2264" w:type="dxa"/>
-          </w:tcPr>
-          <w:p>
-            <w:pPr>
-              <w:jc w:val="center"/>
-              <w:rPr>
-                <w:rFonts w:ascii="Times" w:hAnsi="Times"/>
-                <w:b/>
-                <w:bCs/>
-              </w:rPr>
-            </w:pPr>
-            <w:r>
-              <w:rPr>
-                <w:rFonts w:ascii="Times" w:hAnsi="Times"/>
-                <w:b/>
-                <w:bCs/>
-              </w:rPr>
-              <w:lastRenderedPageBreak/>
-              <w:t>Percussion</w:t>
-            </w:r>
-          </w:p>
-        </w:tc>
-        <w:tc>
-          <w:tcPr>
-            <w:tcW w:w="1291" w:type="dxa"/>
-          </w:tcPr>
-          <w:p>
-            <w:pPr>
-              <w:jc w:val="center"/>
-              <w:rPr>
-                <w:rFonts w:ascii="Times" w:hAnsi="Times"/>
-                <w:b/>
-                <w:bCs/>
-              </w:rPr>
-            </w:pPr>
-            <w:r>
-              <w:rPr>
-                <w:rFonts w:ascii="Times" w:hAnsi="Times"/>
-                <w:b/>
-                <w:bCs/>
-              </w:rPr>
-              <w:t>158, 160</w:t>
-            </w:r>
-          </w:p>
-        </w:tc>
-        <w:tc>
-          <w:tcPr>
-            <w:tcW w:w="3670" w:type="dxa"/>
-          </w:tcPr>
-          <w:p>
-            <w:pPr>
-              <w:jc w:val="center"/>
-              <w:rPr>
-                <w:rFonts w:ascii="Times" w:hAnsi="Times"/>
-                <w:b/>
-                <w:bCs/>
-              </w:rPr>
-            </w:pPr>
-            <w:r>
-              <w:rPr>
-                <w:rFonts w:ascii="Times" w:hAnsi="Times"/>
-                <w:b/>
-                <w:bCs/>
-              </w:rPr>
-              <w:t xml:space="preserve">Is F natural in xylophone supposed to be F#? </w:t>
-            </w:r>
-          </w:p>
-        </w:tc>
-        <w:tc>
-          <w:tcPr>
-            <w:tcW w:w="2069" w:type="dxa"/>
-          </w:tcPr>
-          <w:p>
-            <w:pPr>
-              <w:jc w:val="center"/>
-              <w:rPr>
-                <w:rFonts w:ascii="Times" w:hAnsi="Times"/>
-                <w:b/>
-                <w:bCs/>
-              </w:rPr>
-            </w:pPr>
-            <w:r>
-              <w:rPr>
-                <w:rFonts w:ascii="Times" w:hAnsi="Times"/>
-                <w:b/>
-                <w:bCs/>
-              </w:rPr>
-              <w:t>Yes. Should be F-sharp throughout the passage.</w:t>
-            </w:r>
-          </w:p>
-        </w:tc>
-      </w:tr>
-      <w:tr>
-        <w:trPr>
-          <w:trHeight w:val="1427"/>
-        </w:trPr>
-        <w:tc>
-          <w:tcPr>
-            <w:tcW w:w="2264" w:type="dxa"/>
-          </w:tcPr>
-          <w:p>
-            <w:pPr>
-              <w:jc w:val="center"/>
-              <w:rPr>
-                <w:rFonts w:ascii="Times" w:hAnsi="Times"/>
-                <w:b/>
-                <w:bCs/>
-              </w:rPr>
-            </w:pPr>
-            <w:r>
-              <w:rPr>
-                <w:rFonts w:ascii="Times" w:hAnsi="Times"/>
-                <w:b/>
-                <w:bCs/>
-              </w:rPr>
-              <w:t>Percussion</w:t>
-            </w:r>
-          </w:p>
-        </w:tc>
-        <w:tc>
-          <w:tcPr>
-            <w:tcW w:w="1291" w:type="dxa"/>
-          </w:tcPr>
-          <w:p>
-            <w:pPr>
-              <w:jc w:val="center"/>
-              <w:rPr>
-                <w:rFonts w:ascii="Times" w:hAnsi="Times"/>
-                <w:b/>
-                <w:bCs/>
-              </w:rPr>
-            </w:pPr>
-            <w:r>
-              <w:rPr>
-                <w:rFonts w:ascii="Times" w:hAnsi="Times"/>
-                <w:b/>
-                <w:bCs/>
-              </w:rPr>
-              <w:t>150 (and others)</w:t>
-            </w:r>
-          </w:p>
-        </w:tc>
-        <w:tc>
-          <w:tcPr>
-            <w:tcW w:w="3670" w:type="dxa"/>
-          </w:tcPr>
-          <w:p>
-            <w:pPr>
-              <w:rPr>
-                <w:rFonts w:ascii="Times" w:hAnsi="Times"/>
-                <w:b/>
-                <w:bCs/>
-              </w:rPr>
-            </w:pPr>
-            <w:r>
-              <w:rPr>
-                <w:rFonts w:ascii="Times" w:hAnsi="Times"/>
-                <w:b/>
-                <w:bCs/>
-              </w:rPr>
-              <w:t>Note values in the xylophone idea do not tally with metrical value of the bar – musical intent is ambiguous</w:t>
-            </w:r>
-          </w:p>
-        </w:tc>
-        <w:tc>
-          <w:tcPr>
-            <w:tcW w:w="2069" w:type="dxa"/>
-          </w:tcPr>
-          <w:p>
-            <w:pPr>
-              <w:jc w:val="center"/>
-              <w:rPr>
-                <w:rFonts w:ascii="Times" w:hAnsi="Times"/>
-                <w:b/>
-                <w:bCs/>
-              </w:rPr>
-            </w:pPr>
-            <w:r>
-              <w:rPr>
-                <w:rFonts w:ascii="Times" w:hAnsi="Times"/>
-                <w:b/>
-                <w:bCs/>
-              </w:rPr>
-              <w:t>It is, indeed, ambiguous. Let’s keep it that way for now, until I find more accurate placements. It should be “ad lib” in feeling/placement. I’ll eventually find a good spot to place the notes.</w:t>
+            <w:tcW w:w="2076" w:type="dxa"/>
+          </w:tcPr>
+          <w:p>
+            <w:pPr>
+              <w:jc w:val="center"/>
+              <w:rPr>
+                <w:rFonts w:ascii="Times" w:hAnsi="Times"/>
+                <w:b/>
+                <w:bCs/>
+              </w:rPr>
+            </w:pPr>
+            <w:r>
+              <w:rPr>
+                <w:rFonts w:ascii="Times" w:hAnsi="Times"/>
+                <w:b/>
+                <w:bCs/>
+              </w:rPr>
+              <w:t>Yes. Both should have staccato markings and eighth note durations. (Done)</w:t>
             </w:r>
           </w:p>
         </w:tc>
@@ -3957,7 +3902,7 @@
   <w:docDefaults>
     <w:rPrDefault>
       <w:rPr>
-        <w:rFonts w:asciiTheme="minorHAnsi" w:eastAsiaTheme="minorHAnsi" w:hAnsiTheme="minorHAnsi" w:cstheme="minorBidi"/>
+        <w:rFonts w:asciiTheme="minorHAnsi" w:eastAsia="SimSun" w:hAnsiTheme="minorHAnsi" w:cstheme="minorBidi"/>
         <w:sz w:val="24"/>
         <w:szCs w:val="24"/>
         <w:lang w:val="en-SG" w:eastAsia="en-US" w:bidi="ar-SA"/>

</xml_diff>

<commit_message>
V29: Prepared Vib/Glock + Piano parts
Standardized notation for L.H/R.H
</commit_message>
<xml_diff>
--- a/2 Proof Reading and Review/COMPLETED CAHN In Ancient Temple Gardens - Errata List (revised Fox).docx
+++ b/2 Proof Reading and Review/COMPLETED CAHN In Ancient Temple Gardens - Errata List (revised Fox).docx
@@ -304,12 +304,30 @@
             <w:pPr>
               <w:jc w:val="center"/>
               <w:rPr>
+                <w:rFonts w:ascii="Times New Roman" w:eastAsiaTheme="minorEastAsia" w:hAnsi="Times New Roman" w:cs="Times New Roman" w:hint="eastAsia"/>
+                <w:b/>
+                <w:bCs/>
+                <w:lang w:eastAsia="zh-CN"/>
+              </w:rPr>
+            </w:pPr>
+            <w:r>
+              <w:rPr>
                 <w:rFonts w:ascii="Times New Roman" w:eastAsiaTheme="minorEastAsia" w:hAnsi="Times New Roman" w:cs="Times New Roman"/>
                 <w:b/>
                 <w:bCs/>
                 <w:lang w:eastAsia="zh-CN"/>
               </w:rPr>
-            </w:pPr>
+              <w:t>（</w:t>
+            </w:r>
+            <w:r>
+              <w:rPr>
+                <w:rFonts w:ascii="Times New Roman" w:eastAsiaTheme="minorEastAsia" w:hAnsi="Times New Roman" w:cs="Times New Roman" w:hint="eastAsia"/>
+                <w:b/>
+                <w:bCs/>
+                <w:lang w:eastAsia="zh-CN"/>
+              </w:rPr>
+              <w:t>D</w:t>
+            </w:r>
             <w:r>
               <w:rPr>
                 <w:rFonts w:ascii="Times New Roman" w:eastAsiaTheme="minorEastAsia" w:hAnsi="Times New Roman" w:cs="Times New Roman"/>
@@ -317,20 +335,11 @@
                 <w:bCs/>
                 <w:lang w:eastAsia="zh-CN"/>
               </w:rPr>
-              <w:t>（</w:t>
-            </w:r>
-            <w:r>
-              <w:rPr>
-                <w:rFonts w:ascii="Times New Roman" w:eastAsiaTheme="minorEastAsia" w:hAnsi="Times New Roman" w:cs="Times New Roman"/>
-                <w:b/>
-                <w:bCs/>
-                <w:lang w:eastAsia="zh-CN"/>
-              </w:rPr>
-              <w:t>Noted</w:t>
-            </w:r>
-            <w:r>
-              <w:rPr>
-                <w:rFonts w:ascii="Times New Roman" w:eastAsiaTheme="minorEastAsia" w:hAnsi="Times New Roman" w:cs="Times New Roman"/>
+              <w:t>one</w:t>
+            </w:r>
+            <w:r>
+              <w:rPr>
+                <w:rFonts w:ascii="Times New Roman" w:eastAsiaTheme="minorEastAsia" w:hAnsi="Times New Roman" w:cs="Times New Roman" w:hint="eastAsia"/>
                 <w:b/>
                 <w:bCs/>
                 <w:lang w:eastAsia="zh-CN"/>
@@ -419,7 +428,7 @@
             <w:pPr>
               <w:jc w:val="center"/>
               <w:rPr>
-                <w:rFonts w:ascii="Times" w:eastAsiaTheme="minorEastAsia" w:hAnsi="Times" w:hint="eastAsia"/>
+                <w:rFonts w:ascii="Times" w:eastAsiaTheme="minorEastAsia" w:hAnsi="Times"/>
                 <w:b/>
                 <w:bCs/>
                 <w:lang w:eastAsia="zh-CN"/>

</xml_diff>